<commit_message>
Exercise 4 is ready.
</commit_message>
<xml_diff>
--- a/Exercise 4/Exercise4_return.docx
+++ b/Exercise 4/Exercise4_return.docx
@@ -122,14 +122,32 @@
     <w:p>
       <w:pPr>
         <w:rPr>
-          <w:lang w:val="en-US"/>
+          <w:lang w:val="en-GB"/>
         </w:rPr>
       </w:pPr>
       <w:r>
         <w:rPr>
           <w:lang w:val="en-US"/>
         </w:rPr>
-        <w:t>Text.</w:t>
+        <w:t>T</w:t>
+      </w:r>
+      <w:r>
+        <w:rPr>
+          <w:lang w:val="en-US"/>
+        </w:rPr>
+        <w:t xml:space="preserve">ask 6-7 is </w:t>
+      </w:r>
+      <w:r>
+        <w:rPr>
+          <w:lang w:val="en-US"/>
+        </w:rPr>
+        <w:t>tasks were difficult</w:t>
+      </w:r>
+      <w:r>
+        <w:rPr>
+          <w:lang w:val="en-US"/>
+        </w:rPr>
+        <w:t>.</w:t>
       </w:r>
     </w:p>
     <w:p>
@@ -1452,15 +1470,15 @@
         <w:tblLook w:val="04A0" w:firstRow="1" w:lastRow="0" w:firstColumn="1" w:lastColumn="0" w:noHBand="0" w:noVBand="1"/>
       </w:tblPr>
       <w:tblGrid>
-        <w:gridCol w:w="1273"/>
-        <w:gridCol w:w="3482"/>
-        <w:gridCol w:w="2708"/>
-        <w:gridCol w:w="2165"/>
+        <w:gridCol w:w="1312"/>
+        <w:gridCol w:w="3350"/>
+        <w:gridCol w:w="2741"/>
+        <w:gridCol w:w="2225"/>
       </w:tblGrid>
       <w:tr>
         <w:tc>
           <w:tcPr>
-            <w:tcW w:w="1254" w:type="dxa"/>
+            <w:tcW w:w="1292" w:type="dxa"/>
           </w:tcPr>
           <w:p>
             <w:pPr>
@@ -1484,7 +1502,7 @@
         </w:tc>
         <w:tc>
           <w:tcPr>
-            <w:tcW w:w="3438" w:type="dxa"/>
+            <w:tcW w:w="3410" w:type="dxa"/>
           </w:tcPr>
           <w:p>
             <w:pPr>
@@ -1508,7 +1526,7 @@
         </w:tc>
         <w:tc>
           <w:tcPr>
-            <w:tcW w:w="2785" w:type="dxa"/>
+            <w:tcW w:w="2731" w:type="dxa"/>
           </w:tcPr>
           <w:p>
             <w:pPr>
@@ -1532,7 +1550,7 @@
         </w:tc>
         <w:tc>
           <w:tcPr>
-            <w:tcW w:w="2151" w:type="dxa"/>
+            <w:tcW w:w="2195" w:type="dxa"/>
           </w:tcPr>
           <w:p>
             <w:pPr>
@@ -1624,7 +1642,7 @@
       <w:tr>
         <w:tc>
           <w:tcPr>
-            <w:tcW w:w="1254" w:type="dxa"/>
+            <w:tcW w:w="1292" w:type="dxa"/>
           </w:tcPr>
           <w:p>
             <w:pPr>
@@ -1648,7 +1666,7 @@
         </w:tc>
         <w:tc>
           <w:tcPr>
-            <w:tcW w:w="3438" w:type="dxa"/>
+            <w:tcW w:w="3410" w:type="dxa"/>
           </w:tcPr>
           <w:p>
             <w:pPr>
@@ -1721,7 +1739,7 @@
         </w:tc>
         <w:tc>
           <w:tcPr>
-            <w:tcW w:w="2785" w:type="dxa"/>
+            <w:tcW w:w="2731" w:type="dxa"/>
           </w:tcPr>
           <w:p>
             <w:pPr>
@@ -1854,7 +1872,7 @@
         </w:tc>
         <w:tc>
           <w:tcPr>
-            <w:tcW w:w="2151" w:type="dxa"/>
+            <w:tcW w:w="2195" w:type="dxa"/>
           </w:tcPr>
           <w:p>
             <w:pPr>
@@ -2094,7 +2112,7 @@
       <w:tr>
         <w:tc>
           <w:tcPr>
-            <w:tcW w:w="1254" w:type="dxa"/>
+            <w:tcW w:w="1292" w:type="dxa"/>
           </w:tcPr>
           <w:p>
             <w:pPr>
@@ -2121,7 +2139,7 @@
         </w:tc>
         <w:tc>
           <w:tcPr>
-            <w:tcW w:w="3438" w:type="dxa"/>
+            <w:tcW w:w="3410" w:type="dxa"/>
           </w:tcPr>
           <w:p>
             <w:pPr>
@@ -2135,7 +2153,7 @@
         </w:tc>
         <w:tc>
           <w:tcPr>
-            <w:tcW w:w="2785" w:type="dxa"/>
+            <w:tcW w:w="2731" w:type="dxa"/>
           </w:tcPr>
           <w:p>
             <w:pPr>
@@ -2149,7 +2167,7 @@
         </w:tc>
         <w:tc>
           <w:tcPr>
-            <w:tcW w:w="2151" w:type="dxa"/>
+            <w:tcW w:w="2195" w:type="dxa"/>
           </w:tcPr>
           <w:p>
             <w:pPr>
@@ -2321,7 +2339,7 @@
       <w:tr>
         <w:tc>
           <w:tcPr>
-            <w:tcW w:w="1254" w:type="dxa"/>
+            <w:tcW w:w="1292" w:type="dxa"/>
           </w:tcPr>
           <w:p>
             <w:pPr>
@@ -2346,7 +2364,7 @@
         </w:tc>
         <w:tc>
           <w:tcPr>
-            <w:tcW w:w="3438" w:type="dxa"/>
+            <w:tcW w:w="3410" w:type="dxa"/>
           </w:tcPr>
           <w:p>
             <w:pPr>
@@ -2470,7 +2488,7 @@
         </w:tc>
         <w:tc>
           <w:tcPr>
-            <w:tcW w:w="2785" w:type="dxa"/>
+            <w:tcW w:w="2731" w:type="dxa"/>
           </w:tcPr>
           <w:p>
             <w:pPr>
@@ -2705,7 +2723,7 @@
         </w:tc>
         <w:tc>
           <w:tcPr>
-            <w:tcW w:w="2151" w:type="dxa"/>
+            <w:tcW w:w="2195" w:type="dxa"/>
           </w:tcPr>
           <w:p>
             <w:pPr>
@@ -2885,7 +2903,7 @@
       <w:tr>
         <w:tc>
           <w:tcPr>
-            <w:tcW w:w="1254" w:type="dxa"/>
+            <w:tcW w:w="1292" w:type="dxa"/>
           </w:tcPr>
           <w:p>
             <w:pPr>
@@ -2910,7 +2928,7 @@
         </w:tc>
         <w:tc>
           <w:tcPr>
-            <w:tcW w:w="3438" w:type="dxa"/>
+            <w:tcW w:w="3410" w:type="dxa"/>
           </w:tcPr>
           <w:p>
             <w:pPr>
@@ -2932,7 +2950,7 @@
         </w:tc>
         <w:tc>
           <w:tcPr>
-            <w:tcW w:w="2785" w:type="dxa"/>
+            <w:tcW w:w="2731" w:type="dxa"/>
           </w:tcPr>
           <w:p>
             <w:pPr>
@@ -3194,7 +3212,7 @@
         </w:tc>
         <w:tc>
           <w:tcPr>
-            <w:tcW w:w="2151" w:type="dxa"/>
+            <w:tcW w:w="2195" w:type="dxa"/>
           </w:tcPr>
           <w:p>
             <w:pPr>
@@ -3489,6 +3507,7 @@
             </w:pPr>
             <w:r>
               <w:rPr>
+                <w:noProof/>
                 <w:sz w:val="20"/>
                 <w:szCs w:val="20"/>
                 <w:lang w:val="en-US"/>
@@ -3532,6 +3551,7 @@
             </w:r>
             <w:r>
               <w:rPr>
+                <w:noProof/>
                 <w:sz w:val="20"/>
                 <w:szCs w:val="20"/>
                 <w:lang w:val="en-US"/>
@@ -3579,7 +3599,7 @@
       <w:tr>
         <w:tc>
           <w:tcPr>
-            <w:tcW w:w="1254" w:type="dxa"/>
+            <w:tcW w:w="1292" w:type="dxa"/>
           </w:tcPr>
           <w:p>
             <w:pPr>
@@ -3604,7 +3624,7 @@
         </w:tc>
         <w:tc>
           <w:tcPr>
-            <w:tcW w:w="3438" w:type="dxa"/>
+            <w:tcW w:w="3410" w:type="dxa"/>
           </w:tcPr>
           <w:p>
             <w:pPr>
@@ -3655,263 +3675,43 @@
                 <w:szCs w:val="20"/>
                 <w:lang w:val="en-US"/>
               </w:rPr>
-              <w:t xml:space="preserve"> at least once.&gt;</w:t>
+              <w:t xml:space="preserve"> at least once.</w:t>
+            </w:r>
+            <w:r>
+              <w:rPr>
+                <w:sz w:val="20"/>
+                <w:szCs w:val="20"/>
+                <w:lang w:val="en-US"/>
+              </w:rPr>
+              <w:t xml:space="preserve"> Program shows winner’s phone</w:t>
+            </w:r>
+            <w:r>
+              <w:rPr>
+                <w:sz w:val="20"/>
+                <w:szCs w:val="20"/>
+                <w:lang w:val="en-US"/>
+              </w:rPr>
+              <w:t>&gt;</w:t>
             </w:r>
           </w:p>
         </w:tc>
         <w:tc>
           <w:tcPr>
-            <w:tcW w:w="2785" w:type="dxa"/>
+            <w:tcW w:w="2731" w:type="dxa"/>
           </w:tcPr>
           <w:p>
             <w:pPr>
               <w:rPr>
-                <w:rStyle w:val="normaltextrun"/>
-                <w:rFonts w:ascii="Calibri" w:hAnsi="Calibri" w:cs="Calibri"/>
-                <w:color w:val="000000"/>
-                <w:sz w:val="20"/>
-                <w:szCs w:val="20"/>
-                <w:bdr w:val="none" w:sz="0" w:space="0" w:color="auto" w:frame="1"/>
-                <w:lang w:val="en-US"/>
-              </w:rPr>
-            </w:pPr>
-            <w:r>
-              <w:rPr>
-                <w:rStyle w:val="normaltextrun"/>
-                <w:rFonts w:ascii="Calibri" w:hAnsi="Calibri" w:cs="Calibri"/>
-                <w:color w:val="000000"/>
-                <w:sz w:val="20"/>
-                <w:szCs w:val="20"/>
-                <w:bdr w:val="none" w:sz="0" w:space="0" w:color="auto" w:frame="1"/>
-                <w:lang w:val="en-US"/>
-              </w:rPr>
-              <w:t>Dice rolling game</w:t>
-            </w:r>
-          </w:p>
-          <w:p>
-            <w:pPr>
-              <w:rPr>
-                <w:rStyle w:val="normaltextrun"/>
-                <w:rFonts w:ascii="Calibri" w:hAnsi="Calibri" w:cs="Calibri"/>
-                <w:color w:val="000000"/>
-                <w:sz w:val="20"/>
-                <w:szCs w:val="20"/>
-                <w:bdr w:val="none" w:sz="0" w:space="0" w:color="auto" w:frame="1"/>
-                <w:lang w:val="en-US"/>
-              </w:rPr>
-            </w:pPr>
-            <w:r>
-              <w:rPr>
-                <w:rStyle w:val="normaltextrun"/>
-                <w:rFonts w:ascii="Calibri" w:hAnsi="Calibri" w:cs="Calibri"/>
-                <w:color w:val="000000"/>
-                <w:sz w:val="20"/>
-                <w:szCs w:val="20"/>
-                <w:bdr w:val="none" w:sz="0" w:space="0" w:color="auto" w:frame="1"/>
-                <w:lang w:val="en-US"/>
-              </w:rPr>
-              <w:t>First r</w:t>
-            </w:r>
-            <w:r>
-              <w:rPr>
-                <w:rStyle w:val="normaltextrun"/>
-                <w:rFonts w:ascii="Calibri" w:hAnsi="Calibri" w:cs="Calibri"/>
-                <w:color w:val="000000"/>
-                <w:sz w:val="20"/>
-                <w:szCs w:val="20"/>
-                <w:bdr w:val="none" w:sz="0" w:space="0" w:color="auto" w:frame="1"/>
-                <w:lang w:val="en-US"/>
-              </w:rPr>
-              <w:t>ound …</w:t>
-            </w:r>
-          </w:p>
-          <w:p>
-            <w:pPr>
-              <w:rPr>
-                <w:rStyle w:val="normaltextrun"/>
-                <w:rFonts w:ascii="Calibri" w:hAnsi="Calibri" w:cs="Calibri"/>
-                <w:color w:val="000000"/>
-                <w:sz w:val="20"/>
-                <w:szCs w:val="20"/>
-                <w:bdr w:val="none" w:sz="0" w:space="0" w:color="auto" w:frame="1"/>
-                <w:lang w:val="en-US"/>
-              </w:rPr>
-            </w:pPr>
-            <w:r>
-              <w:rPr>
-                <w:rStyle w:val="normaltextrun"/>
-                <w:rFonts w:ascii="Calibri" w:hAnsi="Calibri" w:cs="Calibri"/>
-                <w:color w:val="000000"/>
-                <w:sz w:val="20"/>
-                <w:szCs w:val="20"/>
-                <w:bdr w:val="none" w:sz="0" w:space="0" w:color="auto" w:frame="1"/>
-                <w:lang w:val="en-US"/>
-              </w:rPr>
-              <w:t>Player1: 6</w:t>
-            </w:r>
-          </w:p>
-          <w:p>
-            <w:pPr>
-              <w:rPr>
-                <w:sz w:val="20"/>
-                <w:szCs w:val="20"/>
-                <w:lang w:val="en-US"/>
-              </w:rPr>
-            </w:pPr>
-            <w:r>
-              <w:rPr>
-                <w:sz w:val="20"/>
-                <w:szCs w:val="20"/>
-                <w:lang w:val="en-US"/>
-              </w:rPr>
-              <w:t>Player2: 4</w:t>
-            </w:r>
-          </w:p>
-          <w:p>
-            <w:pPr>
-              <w:rPr>
-                <w:sz w:val="20"/>
-                <w:szCs w:val="20"/>
-                <w:lang w:val="en-US"/>
-              </w:rPr>
-            </w:pPr>
-            <w:r>
-              <w:rPr>
-                <w:sz w:val="20"/>
-                <w:szCs w:val="20"/>
-                <w:lang w:val="en-US"/>
-              </w:rPr>
-              <w:t>Player3: 5</w:t>
-            </w:r>
-          </w:p>
-          <w:p>
-            <w:pPr>
-              <w:rPr>
-                <w:rStyle w:val="normaltextrun"/>
-                <w:rFonts w:ascii="Calibri" w:hAnsi="Calibri" w:cs="Calibri"/>
-                <w:color w:val="000000"/>
-                <w:sz w:val="20"/>
-                <w:szCs w:val="20"/>
-                <w:bdr w:val="none" w:sz="0" w:space="0" w:color="auto" w:frame="1"/>
-                <w:lang w:val="en-US"/>
-              </w:rPr>
-            </w:pPr>
-            <w:r>
-              <w:rPr>
-                <w:rStyle w:val="normaltextrun"/>
-                <w:rFonts w:ascii="Calibri" w:hAnsi="Calibri" w:cs="Calibri"/>
-                <w:color w:val="000000"/>
-                <w:sz w:val="20"/>
-                <w:szCs w:val="20"/>
-                <w:bdr w:val="none" w:sz="0" w:space="0" w:color="auto" w:frame="1"/>
-                <w:lang w:val="en-US"/>
-              </w:rPr>
-              <w:t>Second</w:t>
-            </w:r>
-            <w:r>
-              <w:rPr>
-                <w:rStyle w:val="normaltextrun"/>
-                <w:rFonts w:ascii="Calibri" w:hAnsi="Calibri" w:cs="Calibri"/>
-                <w:color w:val="000000"/>
-                <w:sz w:val="20"/>
-                <w:szCs w:val="20"/>
-                <w:bdr w:val="none" w:sz="0" w:space="0" w:color="auto" w:frame="1"/>
-                <w:lang w:val="en-US"/>
-              </w:rPr>
-              <w:t xml:space="preserve"> round …</w:t>
-            </w:r>
-          </w:p>
-          <w:p>
-            <w:pPr>
-              <w:rPr>
-                <w:rFonts w:ascii="Calibri" w:hAnsi="Calibri" w:cs="Calibri"/>
-                <w:color w:val="000000"/>
-                <w:sz w:val="20"/>
-                <w:szCs w:val="20"/>
-                <w:bdr w:val="none" w:sz="0" w:space="0" w:color="auto" w:frame="1"/>
-                <w:lang w:val="en-US"/>
-              </w:rPr>
-            </w:pPr>
-            <w:r>
-              <w:rPr>
-                <w:rStyle w:val="normaltextrun"/>
-                <w:rFonts w:ascii="Calibri" w:hAnsi="Calibri" w:cs="Calibri"/>
-                <w:color w:val="000000"/>
-                <w:sz w:val="20"/>
-                <w:szCs w:val="20"/>
-                <w:bdr w:val="none" w:sz="0" w:space="0" w:color="auto" w:frame="1"/>
-                <w:lang w:val="en-US"/>
-              </w:rPr>
-              <w:t xml:space="preserve">Player1: </w:t>
-            </w:r>
-            <w:r>
-              <w:rPr>
-                <w:rStyle w:val="normaltextrun"/>
-                <w:rFonts w:ascii="Calibri" w:hAnsi="Calibri" w:cs="Calibri"/>
-                <w:color w:val="000000"/>
-                <w:sz w:val="20"/>
-                <w:szCs w:val="20"/>
-                <w:bdr w:val="none" w:sz="0" w:space="0" w:color="auto" w:frame="1"/>
-                <w:lang w:val="en-US"/>
-              </w:rPr>
-              <w:t>3</w:t>
-            </w:r>
-          </w:p>
-          <w:p>
-            <w:pPr>
-              <w:rPr>
-                <w:sz w:val="20"/>
-                <w:szCs w:val="20"/>
-                <w:lang w:val="en-US"/>
-              </w:rPr>
-            </w:pPr>
-            <w:r>
-              <w:rPr>
-                <w:sz w:val="20"/>
-                <w:szCs w:val="20"/>
-                <w:lang w:val="en-US"/>
-              </w:rPr>
-              <w:t>Player3: 5</w:t>
-            </w:r>
-          </w:p>
-          <w:p>
-            <w:pPr>
-              <w:rPr>
-                <w:sz w:val="20"/>
-                <w:szCs w:val="20"/>
-                <w:lang w:val="en-US"/>
-              </w:rPr>
-            </w:pPr>
-            <w:r>
-              <w:rPr>
-                <w:sz w:val="20"/>
-                <w:szCs w:val="20"/>
-                <w:lang w:val="en-US"/>
-              </w:rPr>
-              <w:t>The winner is: Player3</w:t>
-            </w:r>
-          </w:p>
-          <w:p>
-            <w:pPr>
-              <w:rPr>
-                <w:sz w:val="20"/>
-                <w:szCs w:val="20"/>
-                <w:lang w:val="en-US"/>
-              </w:rPr>
-            </w:pPr>
-            <w:r>
-              <w:rPr>
-                <w:sz w:val="20"/>
-                <w:szCs w:val="20"/>
-                <w:lang w:val="en-US"/>
-              </w:rPr>
-              <w:t>&lt;Player1, Player2, Player3&gt;</w:t>
-            </w:r>
+                <w:sz w:val="20"/>
+                <w:szCs w:val="20"/>
+                <w:lang w:val="en-US"/>
+              </w:rPr>
+            </w:pPr>
           </w:p>
         </w:tc>
         <w:tc>
           <w:tcPr>
-            <w:tcW w:w="2151" w:type="dxa"/>
+            <w:tcW w:w="2195" w:type="dxa"/>
           </w:tcPr>
           <w:p>
             <w:pPr>
@@ -3921,6 +3721,1094 @@
                 <w:lang w:val="en-US"/>
               </w:rPr>
             </w:pPr>
+            <w:r>
+              <w:rPr>
+                <w:sz w:val="20"/>
+                <w:szCs w:val="20"/>
+                <w:lang w:val="en-US"/>
+              </w:rPr>
+              <w:t>Enter 1. phone information.</w:t>
+            </w:r>
+          </w:p>
+          <w:p>
+            <w:pPr>
+              <w:rPr>
+                <w:sz w:val="20"/>
+                <w:szCs w:val="20"/>
+                <w:lang w:val="en-US"/>
+              </w:rPr>
+            </w:pPr>
+            <w:r>
+              <w:rPr>
+                <w:sz w:val="20"/>
+                <w:szCs w:val="20"/>
+                <w:lang w:val="en-US"/>
+              </w:rPr>
+              <w:t>Enter the cellpone manufact: Apple</w:t>
+            </w:r>
+          </w:p>
+          <w:p>
+            <w:pPr>
+              <w:rPr>
+                <w:sz w:val="20"/>
+                <w:szCs w:val="20"/>
+                <w:lang w:val="en-US"/>
+              </w:rPr>
+            </w:pPr>
+            <w:r>
+              <w:rPr>
+                <w:sz w:val="20"/>
+                <w:szCs w:val="20"/>
+                <w:lang w:val="en-US"/>
+              </w:rPr>
+              <w:t>Enter the cellpone model: 6</w:t>
+            </w:r>
+          </w:p>
+          <w:p>
+            <w:pPr>
+              <w:rPr>
+                <w:sz w:val="20"/>
+                <w:szCs w:val="20"/>
+                <w:lang w:val="en-US"/>
+              </w:rPr>
+            </w:pPr>
+            <w:r>
+              <w:rPr>
+                <w:sz w:val="20"/>
+                <w:szCs w:val="20"/>
+                <w:lang w:val="en-US"/>
+              </w:rPr>
+              <w:t>Enter the cellpone retail price: 304</w:t>
+            </w:r>
+          </w:p>
+          <w:p>
+            <w:pPr>
+              <w:rPr>
+                <w:sz w:val="20"/>
+                <w:szCs w:val="20"/>
+                <w:lang w:val="en-US"/>
+              </w:rPr>
+            </w:pPr>
+          </w:p>
+          <w:p>
+            <w:pPr>
+              <w:rPr>
+                <w:sz w:val="20"/>
+                <w:szCs w:val="20"/>
+                <w:lang w:val="en-US"/>
+              </w:rPr>
+            </w:pPr>
+            <w:r>
+              <w:rPr>
+                <w:sz w:val="20"/>
+                <w:szCs w:val="20"/>
+                <w:lang w:val="en-US"/>
+              </w:rPr>
+              <w:t xml:space="preserve">Enter 2. phone information.  </w:t>
+            </w:r>
+          </w:p>
+          <w:p>
+            <w:pPr>
+              <w:rPr>
+                <w:sz w:val="20"/>
+                <w:szCs w:val="20"/>
+                <w:lang w:val="en-US"/>
+              </w:rPr>
+            </w:pPr>
+            <w:r>
+              <w:rPr>
+                <w:sz w:val="20"/>
+                <w:szCs w:val="20"/>
+                <w:lang w:val="en-US"/>
+              </w:rPr>
+              <w:t>Enter the cellpone manufact: Nokia</w:t>
+            </w:r>
+          </w:p>
+          <w:p>
+            <w:pPr>
+              <w:rPr>
+                <w:sz w:val="20"/>
+                <w:szCs w:val="20"/>
+                <w:lang w:val="en-US"/>
+              </w:rPr>
+            </w:pPr>
+            <w:r>
+              <w:rPr>
+                <w:sz w:val="20"/>
+                <w:szCs w:val="20"/>
+                <w:lang w:val="en-US"/>
+              </w:rPr>
+              <w:t>Enter the cellpone model: Lumia</w:t>
+            </w:r>
+          </w:p>
+          <w:p>
+            <w:pPr>
+              <w:rPr>
+                <w:sz w:val="20"/>
+                <w:szCs w:val="20"/>
+                <w:lang w:val="en-US"/>
+              </w:rPr>
+            </w:pPr>
+            <w:r>
+              <w:rPr>
+                <w:sz w:val="20"/>
+                <w:szCs w:val="20"/>
+                <w:lang w:val="en-US"/>
+              </w:rPr>
+              <w:t>Enter the cellpone retail price: 230</w:t>
+            </w:r>
+          </w:p>
+          <w:p>
+            <w:pPr>
+              <w:rPr>
+                <w:sz w:val="20"/>
+                <w:szCs w:val="20"/>
+                <w:lang w:val="en-US"/>
+              </w:rPr>
+            </w:pPr>
+          </w:p>
+          <w:p>
+            <w:pPr>
+              <w:rPr>
+                <w:sz w:val="20"/>
+                <w:szCs w:val="20"/>
+                <w:lang w:val="en-US"/>
+              </w:rPr>
+            </w:pPr>
+            <w:r>
+              <w:rPr>
+                <w:sz w:val="20"/>
+                <w:szCs w:val="20"/>
+                <w:lang w:val="en-US"/>
+              </w:rPr>
+              <w:t xml:space="preserve">Enter 3. phone information.  </w:t>
+            </w:r>
+          </w:p>
+          <w:p>
+            <w:pPr>
+              <w:rPr>
+                <w:sz w:val="20"/>
+                <w:szCs w:val="20"/>
+                <w:lang w:val="en-US"/>
+              </w:rPr>
+            </w:pPr>
+            <w:r>
+              <w:rPr>
+                <w:sz w:val="20"/>
+                <w:szCs w:val="20"/>
+                <w:lang w:val="en-US"/>
+              </w:rPr>
+              <w:t>Enter the cellpone manufact: Apple</w:t>
+            </w:r>
+          </w:p>
+          <w:p>
+            <w:pPr>
+              <w:rPr>
+                <w:sz w:val="20"/>
+                <w:szCs w:val="20"/>
+                <w:lang w:val="en-US"/>
+              </w:rPr>
+            </w:pPr>
+            <w:r>
+              <w:rPr>
+                <w:sz w:val="20"/>
+                <w:szCs w:val="20"/>
+                <w:lang w:val="en-US"/>
+              </w:rPr>
+              <w:lastRenderedPageBreak/>
+              <w:t>Enter the cellpone model: 9</w:t>
+            </w:r>
+          </w:p>
+          <w:p>
+            <w:pPr>
+              <w:rPr>
+                <w:sz w:val="20"/>
+                <w:szCs w:val="20"/>
+                <w:lang w:val="en-US"/>
+              </w:rPr>
+            </w:pPr>
+            <w:r>
+              <w:rPr>
+                <w:sz w:val="20"/>
+                <w:szCs w:val="20"/>
+                <w:lang w:val="en-US"/>
+              </w:rPr>
+              <w:t>Enter the cellpone retail price: 1009</w:t>
+            </w:r>
+          </w:p>
+          <w:p>
+            <w:pPr>
+              <w:rPr>
+                <w:sz w:val="20"/>
+                <w:szCs w:val="20"/>
+                <w:lang w:val="en-US"/>
+              </w:rPr>
+            </w:pPr>
+          </w:p>
+          <w:p>
+            <w:pPr>
+              <w:rPr>
+                <w:sz w:val="20"/>
+                <w:szCs w:val="20"/>
+                <w:lang w:val="en-US"/>
+              </w:rPr>
+            </w:pPr>
+            <w:r>
+              <w:rPr>
+                <w:sz w:val="20"/>
+                <w:szCs w:val="20"/>
+                <w:lang w:val="en-US"/>
+              </w:rPr>
+              <w:t xml:space="preserve">Enter 4. phone information.  </w:t>
+            </w:r>
+          </w:p>
+          <w:p>
+            <w:pPr>
+              <w:rPr>
+                <w:sz w:val="20"/>
+                <w:szCs w:val="20"/>
+                <w:lang w:val="en-US"/>
+              </w:rPr>
+            </w:pPr>
+            <w:r>
+              <w:rPr>
+                <w:sz w:val="20"/>
+                <w:szCs w:val="20"/>
+                <w:lang w:val="en-US"/>
+              </w:rPr>
+              <w:t>Enter the cellpone manufact: OnePlus</w:t>
+            </w:r>
+          </w:p>
+          <w:p>
+            <w:pPr>
+              <w:rPr>
+                <w:sz w:val="20"/>
+                <w:szCs w:val="20"/>
+                <w:lang w:val="en-US"/>
+              </w:rPr>
+            </w:pPr>
+            <w:r>
+              <w:rPr>
+                <w:sz w:val="20"/>
+                <w:szCs w:val="20"/>
+                <w:lang w:val="en-US"/>
+              </w:rPr>
+              <w:t>Enter the cellpone model: 8T</w:t>
+            </w:r>
+          </w:p>
+          <w:p>
+            <w:pPr>
+              <w:rPr>
+                <w:sz w:val="20"/>
+                <w:szCs w:val="20"/>
+                <w:lang w:val="en-US"/>
+              </w:rPr>
+            </w:pPr>
+            <w:r>
+              <w:rPr>
+                <w:sz w:val="20"/>
+                <w:szCs w:val="20"/>
+                <w:lang w:val="en-US"/>
+              </w:rPr>
+              <w:t>Enter the cellpone retail price: 560</w:t>
+            </w:r>
+          </w:p>
+          <w:p>
+            <w:pPr>
+              <w:rPr>
+                <w:sz w:val="20"/>
+                <w:szCs w:val="20"/>
+                <w:lang w:val="en-US"/>
+              </w:rPr>
+            </w:pPr>
+          </w:p>
+          <w:p>
+            <w:pPr>
+              <w:rPr>
+                <w:sz w:val="20"/>
+                <w:szCs w:val="20"/>
+                <w:lang w:val="en-US"/>
+              </w:rPr>
+            </w:pPr>
+            <w:r>
+              <w:rPr>
+                <w:sz w:val="20"/>
+                <w:szCs w:val="20"/>
+                <w:lang w:val="en-US"/>
+              </w:rPr>
+              <w:t xml:space="preserve">Enter 5. phone information.  </w:t>
+            </w:r>
+          </w:p>
+          <w:p>
+            <w:pPr>
+              <w:rPr>
+                <w:sz w:val="20"/>
+                <w:szCs w:val="20"/>
+                <w:lang w:val="en-US"/>
+              </w:rPr>
+            </w:pPr>
+            <w:r>
+              <w:rPr>
+                <w:sz w:val="20"/>
+                <w:szCs w:val="20"/>
+                <w:lang w:val="en-US"/>
+              </w:rPr>
+              <w:t>Enter the cellpone manufact: Doro</w:t>
+            </w:r>
+          </w:p>
+          <w:p>
+            <w:pPr>
+              <w:rPr>
+                <w:sz w:val="20"/>
+                <w:szCs w:val="20"/>
+                <w:lang w:val="en-US"/>
+              </w:rPr>
+            </w:pPr>
+            <w:r>
+              <w:rPr>
+                <w:sz w:val="20"/>
+                <w:szCs w:val="20"/>
+                <w:lang w:val="en-US"/>
+              </w:rPr>
+              <w:t>Enter the cellpone model: Senior</w:t>
+            </w:r>
+          </w:p>
+          <w:p>
+            <w:pPr>
+              <w:rPr>
+                <w:sz w:val="20"/>
+                <w:szCs w:val="20"/>
+                <w:lang w:val="en-US"/>
+              </w:rPr>
+            </w:pPr>
+            <w:r>
+              <w:rPr>
+                <w:sz w:val="20"/>
+                <w:szCs w:val="20"/>
+                <w:lang w:val="en-US"/>
+              </w:rPr>
+              <w:t>Enter the cellpone retail price: 78</w:t>
+            </w:r>
+          </w:p>
+          <w:p>
+            <w:pPr>
+              <w:rPr>
+                <w:sz w:val="20"/>
+                <w:szCs w:val="20"/>
+                <w:lang w:val="en-US"/>
+              </w:rPr>
+            </w:pPr>
+          </w:p>
+          <w:p>
+            <w:pPr>
+              <w:rPr>
+                <w:sz w:val="20"/>
+                <w:szCs w:val="20"/>
+                <w:lang w:val="en-US"/>
+              </w:rPr>
+            </w:pPr>
+            <w:r>
+              <w:rPr>
+                <w:sz w:val="20"/>
+                <w:szCs w:val="20"/>
+                <w:lang w:val="en-US"/>
+              </w:rPr>
+              <w:t>Enter 6. phone information.</w:t>
+            </w:r>
+          </w:p>
+          <w:p>
+            <w:pPr>
+              <w:rPr>
+                <w:sz w:val="20"/>
+                <w:szCs w:val="20"/>
+                <w:lang w:val="en-US"/>
+              </w:rPr>
+            </w:pPr>
+            <w:r>
+              <w:rPr>
+                <w:sz w:val="20"/>
+                <w:szCs w:val="20"/>
+                <w:lang w:val="en-US"/>
+              </w:rPr>
+              <w:t>Enter the cellpone manufact: OnePlus</w:t>
+            </w:r>
+          </w:p>
+          <w:p>
+            <w:pPr>
+              <w:rPr>
+                <w:sz w:val="20"/>
+                <w:szCs w:val="20"/>
+                <w:lang w:val="en-US"/>
+              </w:rPr>
+            </w:pPr>
+            <w:r>
+              <w:rPr>
+                <w:sz w:val="20"/>
+                <w:szCs w:val="20"/>
+                <w:lang w:val="en-US"/>
+              </w:rPr>
+              <w:t>Enter the cellpone model: 4</w:t>
+            </w:r>
+          </w:p>
+          <w:p>
+            <w:pPr>
+              <w:rPr>
+                <w:sz w:val="20"/>
+                <w:szCs w:val="20"/>
+                <w:lang w:val="en-US"/>
+              </w:rPr>
+            </w:pPr>
+            <w:r>
+              <w:rPr>
+                <w:sz w:val="20"/>
+                <w:szCs w:val="20"/>
+                <w:lang w:val="en-US"/>
+              </w:rPr>
+              <w:t>Enter the cellpone retail price: 340</w:t>
+            </w:r>
+          </w:p>
+          <w:p>
+            <w:pPr>
+              <w:rPr>
+                <w:sz w:val="20"/>
+                <w:szCs w:val="20"/>
+                <w:lang w:val="en-US"/>
+              </w:rPr>
+            </w:pPr>
+          </w:p>
+          <w:p>
+            <w:pPr>
+              <w:rPr>
+                <w:sz w:val="20"/>
+                <w:szCs w:val="20"/>
+                <w:lang w:val="en-US"/>
+              </w:rPr>
+            </w:pPr>
+            <w:r>
+              <w:rPr>
+                <w:sz w:val="20"/>
+                <w:szCs w:val="20"/>
+                <w:lang w:val="en-US"/>
+              </w:rPr>
+              <w:t>Phone id:0 information:</w:t>
+            </w:r>
+          </w:p>
+          <w:p>
+            <w:pPr>
+              <w:rPr>
+                <w:sz w:val="20"/>
+                <w:szCs w:val="20"/>
+                <w:lang w:val="en-US"/>
+              </w:rPr>
+            </w:pPr>
+            <w:r>
+              <w:rPr>
+                <w:sz w:val="20"/>
+                <w:szCs w:val="20"/>
+                <w:lang w:val="en-US"/>
+              </w:rPr>
+              <w:t>Manufacturer: Apple</w:t>
+            </w:r>
+          </w:p>
+          <w:p>
+            <w:pPr>
+              <w:rPr>
+                <w:sz w:val="20"/>
+                <w:szCs w:val="20"/>
+                <w:lang w:val="en-US"/>
+              </w:rPr>
+            </w:pPr>
+            <w:r>
+              <w:rPr>
+                <w:sz w:val="20"/>
+                <w:szCs w:val="20"/>
+                <w:lang w:val="en-US"/>
+              </w:rPr>
+              <w:t>Model number: 6</w:t>
+            </w:r>
+          </w:p>
+          <w:p>
+            <w:pPr>
+              <w:rPr>
+                <w:sz w:val="20"/>
+                <w:szCs w:val="20"/>
+                <w:lang w:val="en-US"/>
+              </w:rPr>
+            </w:pPr>
+            <w:r>
+              <w:rPr>
+                <w:sz w:val="20"/>
+                <w:szCs w:val="20"/>
+                <w:lang w:val="en-US"/>
+              </w:rPr>
+              <w:t>Retail price: 304</w:t>
+            </w:r>
+          </w:p>
+          <w:p>
+            <w:pPr>
+              <w:rPr>
+                <w:sz w:val="20"/>
+                <w:szCs w:val="20"/>
+                <w:lang w:val="en-US"/>
+              </w:rPr>
+            </w:pPr>
+          </w:p>
+          <w:p>
+            <w:pPr>
+              <w:rPr>
+                <w:sz w:val="20"/>
+                <w:szCs w:val="20"/>
+                <w:lang w:val="en-US"/>
+              </w:rPr>
+            </w:pPr>
+            <w:r>
+              <w:rPr>
+                <w:sz w:val="20"/>
+                <w:szCs w:val="20"/>
+                <w:lang w:val="en-US"/>
+              </w:rPr>
+              <w:t>Phone id:1 information:</w:t>
+            </w:r>
+          </w:p>
+          <w:p>
+            <w:pPr>
+              <w:rPr>
+                <w:sz w:val="20"/>
+                <w:szCs w:val="20"/>
+                <w:lang w:val="en-US"/>
+              </w:rPr>
+            </w:pPr>
+            <w:r>
+              <w:rPr>
+                <w:sz w:val="20"/>
+                <w:szCs w:val="20"/>
+                <w:lang w:val="en-US"/>
+              </w:rPr>
+              <w:t>Manufacturer: Nokia</w:t>
+            </w:r>
+          </w:p>
+          <w:p>
+            <w:pPr>
+              <w:rPr>
+                <w:sz w:val="20"/>
+                <w:szCs w:val="20"/>
+                <w:lang w:val="en-US"/>
+              </w:rPr>
+            </w:pPr>
+            <w:r>
+              <w:rPr>
+                <w:sz w:val="20"/>
+                <w:szCs w:val="20"/>
+                <w:lang w:val="en-US"/>
+              </w:rPr>
+              <w:t>Model number: Lumia</w:t>
+            </w:r>
+          </w:p>
+          <w:p>
+            <w:pPr>
+              <w:rPr>
+                <w:sz w:val="20"/>
+                <w:szCs w:val="20"/>
+                <w:lang w:val="en-US"/>
+              </w:rPr>
+            </w:pPr>
+            <w:r>
+              <w:rPr>
+                <w:sz w:val="20"/>
+                <w:szCs w:val="20"/>
+                <w:lang w:val="en-US"/>
+              </w:rPr>
+              <w:t>Retail price: 230</w:t>
+            </w:r>
+          </w:p>
+          <w:p>
+            <w:pPr>
+              <w:rPr>
+                <w:sz w:val="20"/>
+                <w:szCs w:val="20"/>
+                <w:lang w:val="en-US"/>
+              </w:rPr>
+            </w:pPr>
+          </w:p>
+          <w:p>
+            <w:pPr>
+              <w:rPr>
+                <w:sz w:val="20"/>
+                <w:szCs w:val="20"/>
+                <w:lang w:val="en-US"/>
+              </w:rPr>
+            </w:pPr>
+            <w:r>
+              <w:rPr>
+                <w:sz w:val="20"/>
+                <w:szCs w:val="20"/>
+                <w:lang w:val="en-US"/>
+              </w:rPr>
+              <w:t>Phone id:2 information:</w:t>
+            </w:r>
+          </w:p>
+          <w:p>
+            <w:pPr>
+              <w:rPr>
+                <w:sz w:val="20"/>
+                <w:szCs w:val="20"/>
+                <w:lang w:val="en-US"/>
+              </w:rPr>
+            </w:pPr>
+            <w:r>
+              <w:rPr>
+                <w:sz w:val="20"/>
+                <w:szCs w:val="20"/>
+                <w:lang w:val="en-US"/>
+              </w:rPr>
+              <w:t>Manufacturer: Apple</w:t>
+            </w:r>
+          </w:p>
+          <w:p>
+            <w:pPr>
+              <w:rPr>
+                <w:sz w:val="20"/>
+                <w:szCs w:val="20"/>
+                <w:lang w:val="en-US"/>
+              </w:rPr>
+            </w:pPr>
+            <w:r>
+              <w:rPr>
+                <w:sz w:val="20"/>
+                <w:szCs w:val="20"/>
+                <w:lang w:val="en-US"/>
+              </w:rPr>
+              <w:t>Model number: 9</w:t>
+            </w:r>
+          </w:p>
+          <w:p>
+            <w:pPr>
+              <w:rPr>
+                <w:sz w:val="20"/>
+                <w:szCs w:val="20"/>
+                <w:lang w:val="en-US"/>
+              </w:rPr>
+            </w:pPr>
+            <w:r>
+              <w:rPr>
+                <w:sz w:val="20"/>
+                <w:szCs w:val="20"/>
+                <w:lang w:val="en-US"/>
+              </w:rPr>
+              <w:t>Retail price: 1009</w:t>
+            </w:r>
+          </w:p>
+          <w:p>
+            <w:pPr>
+              <w:rPr>
+                <w:sz w:val="20"/>
+                <w:szCs w:val="20"/>
+                <w:lang w:val="en-US"/>
+              </w:rPr>
+            </w:pPr>
+          </w:p>
+          <w:p>
+            <w:pPr>
+              <w:rPr>
+                <w:sz w:val="20"/>
+                <w:szCs w:val="20"/>
+                <w:lang w:val="en-US"/>
+              </w:rPr>
+            </w:pPr>
+            <w:r>
+              <w:rPr>
+                <w:sz w:val="20"/>
+                <w:szCs w:val="20"/>
+                <w:lang w:val="en-US"/>
+              </w:rPr>
+              <w:t>Phone id:3 information:</w:t>
+            </w:r>
+          </w:p>
+          <w:p>
+            <w:pPr>
+              <w:rPr>
+                <w:sz w:val="20"/>
+                <w:szCs w:val="20"/>
+                <w:lang w:val="en-US"/>
+              </w:rPr>
+            </w:pPr>
+            <w:r>
+              <w:rPr>
+                <w:sz w:val="20"/>
+                <w:szCs w:val="20"/>
+                <w:lang w:val="en-US"/>
+              </w:rPr>
+              <w:t>Manufacturer: OnePlus</w:t>
+            </w:r>
+          </w:p>
+          <w:p>
+            <w:pPr>
+              <w:rPr>
+                <w:sz w:val="20"/>
+                <w:szCs w:val="20"/>
+                <w:lang w:val="en-US"/>
+              </w:rPr>
+            </w:pPr>
+            <w:r>
+              <w:rPr>
+                <w:sz w:val="20"/>
+                <w:szCs w:val="20"/>
+                <w:lang w:val="en-US"/>
+              </w:rPr>
+              <w:t>Model number: 8T</w:t>
+            </w:r>
+          </w:p>
+          <w:p>
+            <w:pPr>
+              <w:rPr>
+                <w:sz w:val="20"/>
+                <w:szCs w:val="20"/>
+                <w:lang w:val="en-US"/>
+              </w:rPr>
+            </w:pPr>
+            <w:r>
+              <w:rPr>
+                <w:sz w:val="20"/>
+                <w:szCs w:val="20"/>
+                <w:lang w:val="en-US"/>
+              </w:rPr>
+              <w:t>Retail price: 560</w:t>
+            </w:r>
+          </w:p>
+          <w:p>
+            <w:pPr>
+              <w:rPr>
+                <w:sz w:val="20"/>
+                <w:szCs w:val="20"/>
+                <w:lang w:val="en-US"/>
+              </w:rPr>
+            </w:pPr>
+          </w:p>
+          <w:p>
+            <w:pPr>
+              <w:rPr>
+                <w:sz w:val="20"/>
+                <w:szCs w:val="20"/>
+                <w:lang w:val="en-US"/>
+              </w:rPr>
+            </w:pPr>
+            <w:r>
+              <w:rPr>
+                <w:sz w:val="20"/>
+                <w:szCs w:val="20"/>
+                <w:lang w:val="en-US"/>
+              </w:rPr>
+              <w:t>Phone id:4 information:</w:t>
+            </w:r>
+          </w:p>
+          <w:p>
+            <w:pPr>
+              <w:rPr>
+                <w:sz w:val="20"/>
+                <w:szCs w:val="20"/>
+                <w:lang w:val="en-US"/>
+              </w:rPr>
+            </w:pPr>
+            <w:r>
+              <w:rPr>
+                <w:sz w:val="20"/>
+                <w:szCs w:val="20"/>
+                <w:lang w:val="en-US"/>
+              </w:rPr>
+              <w:t>Manufacturer: Doro</w:t>
+            </w:r>
+          </w:p>
+          <w:p>
+            <w:pPr>
+              <w:rPr>
+                <w:sz w:val="20"/>
+                <w:szCs w:val="20"/>
+                <w:lang w:val="en-US"/>
+              </w:rPr>
+            </w:pPr>
+            <w:r>
+              <w:rPr>
+                <w:sz w:val="20"/>
+                <w:szCs w:val="20"/>
+                <w:lang w:val="en-US"/>
+              </w:rPr>
+              <w:t>Model number: Senior</w:t>
+            </w:r>
+          </w:p>
+          <w:p>
+            <w:pPr>
+              <w:rPr>
+                <w:sz w:val="20"/>
+                <w:szCs w:val="20"/>
+                <w:lang w:val="en-US"/>
+              </w:rPr>
+            </w:pPr>
+            <w:r>
+              <w:rPr>
+                <w:sz w:val="20"/>
+                <w:szCs w:val="20"/>
+                <w:lang w:val="en-US"/>
+              </w:rPr>
+              <w:t>Retail price: 78</w:t>
+            </w:r>
+          </w:p>
+          <w:p>
+            <w:pPr>
+              <w:rPr>
+                <w:sz w:val="20"/>
+                <w:szCs w:val="20"/>
+                <w:lang w:val="en-US"/>
+              </w:rPr>
+            </w:pPr>
+          </w:p>
+          <w:p>
+            <w:pPr>
+              <w:rPr>
+                <w:sz w:val="20"/>
+                <w:szCs w:val="20"/>
+                <w:lang w:val="en-US"/>
+              </w:rPr>
+            </w:pPr>
+            <w:r>
+              <w:rPr>
+                <w:sz w:val="20"/>
+                <w:szCs w:val="20"/>
+                <w:lang w:val="en-US"/>
+              </w:rPr>
+              <w:lastRenderedPageBreak/>
+              <w:t>Phone id:5 information:</w:t>
+            </w:r>
+          </w:p>
+          <w:p>
+            <w:pPr>
+              <w:rPr>
+                <w:sz w:val="20"/>
+                <w:szCs w:val="20"/>
+                <w:lang w:val="en-US"/>
+              </w:rPr>
+            </w:pPr>
+            <w:r>
+              <w:rPr>
+                <w:sz w:val="20"/>
+                <w:szCs w:val="20"/>
+                <w:lang w:val="en-US"/>
+              </w:rPr>
+              <w:t>Manufacturer: OnePlus</w:t>
+            </w:r>
+          </w:p>
+          <w:p>
+            <w:pPr>
+              <w:rPr>
+                <w:sz w:val="20"/>
+                <w:szCs w:val="20"/>
+                <w:lang w:val="en-US"/>
+              </w:rPr>
+            </w:pPr>
+            <w:r>
+              <w:rPr>
+                <w:sz w:val="20"/>
+                <w:szCs w:val="20"/>
+                <w:lang w:val="en-US"/>
+              </w:rPr>
+              <w:t>Model number: 4</w:t>
+            </w:r>
+          </w:p>
+          <w:p>
+            <w:pPr>
+              <w:rPr>
+                <w:sz w:val="20"/>
+                <w:szCs w:val="20"/>
+                <w:lang w:val="en-US"/>
+              </w:rPr>
+            </w:pPr>
+            <w:r>
+              <w:rPr>
+                <w:sz w:val="20"/>
+                <w:szCs w:val="20"/>
+                <w:lang w:val="en-US"/>
+              </w:rPr>
+              <w:t>Retail price: 340</w:t>
+            </w:r>
+          </w:p>
+          <w:p>
+            <w:pPr>
+              <w:rPr>
+                <w:sz w:val="20"/>
+                <w:szCs w:val="20"/>
+                <w:lang w:val="en-US"/>
+              </w:rPr>
+            </w:pPr>
+          </w:p>
+          <w:p>
+            <w:pPr>
+              <w:rPr>
+                <w:sz w:val="20"/>
+                <w:szCs w:val="20"/>
+                <w:lang w:val="en-US"/>
+              </w:rPr>
+            </w:pPr>
+            <w:r>
+              <w:rPr>
+                <w:sz w:val="20"/>
+                <w:szCs w:val="20"/>
+                <w:lang w:val="en-US"/>
+              </w:rPr>
+              <w:t>Karolina dice number is 4</w:t>
+            </w:r>
+          </w:p>
+          <w:p>
+            <w:pPr>
+              <w:rPr>
+                <w:sz w:val="20"/>
+                <w:szCs w:val="20"/>
+                <w:lang w:val="en-US"/>
+              </w:rPr>
+            </w:pPr>
+            <w:r>
+              <w:rPr>
+                <w:sz w:val="20"/>
+                <w:szCs w:val="20"/>
+                <w:lang w:val="en-US"/>
+              </w:rPr>
+              <w:t>Jorma dice number is 1</w:t>
+            </w:r>
+          </w:p>
+          <w:p>
+            <w:pPr>
+              <w:rPr>
+                <w:sz w:val="20"/>
+                <w:szCs w:val="20"/>
+                <w:lang w:val="en-US"/>
+              </w:rPr>
+            </w:pPr>
+            <w:r>
+              <w:rPr>
+                <w:sz w:val="20"/>
+                <w:szCs w:val="20"/>
+                <w:lang w:val="en-US"/>
+              </w:rPr>
+              <w:t>Tero dice number is 3</w:t>
+            </w:r>
+          </w:p>
+          <w:p>
+            <w:pPr>
+              <w:rPr>
+                <w:sz w:val="20"/>
+                <w:szCs w:val="20"/>
+                <w:lang w:val="en-US"/>
+              </w:rPr>
+            </w:pPr>
+            <w:r>
+              <w:rPr>
+                <w:sz w:val="20"/>
+                <w:szCs w:val="20"/>
+                <w:lang w:val="en-US"/>
+              </w:rPr>
+              <w:t>Jorma has a small number of dice.</w:t>
+            </w:r>
+          </w:p>
+          <w:p>
+            <w:pPr>
+              <w:rPr>
+                <w:sz w:val="20"/>
+                <w:szCs w:val="20"/>
+                <w:lang w:val="en-US"/>
+              </w:rPr>
+            </w:pPr>
+          </w:p>
+          <w:p>
+            <w:pPr>
+              <w:rPr>
+                <w:sz w:val="20"/>
+                <w:szCs w:val="20"/>
+                <w:lang w:val="en-US"/>
+              </w:rPr>
+            </w:pPr>
+            <w:r>
+              <w:rPr>
+                <w:sz w:val="20"/>
+                <w:szCs w:val="20"/>
+                <w:lang w:val="en-US"/>
+              </w:rPr>
+              <w:t>Karolina dice number is 5</w:t>
+            </w:r>
+          </w:p>
+          <w:p>
+            <w:pPr>
+              <w:rPr>
+                <w:sz w:val="20"/>
+                <w:szCs w:val="20"/>
+                <w:lang w:val="en-US"/>
+              </w:rPr>
+            </w:pPr>
+            <w:r>
+              <w:rPr>
+                <w:sz w:val="20"/>
+                <w:szCs w:val="20"/>
+                <w:lang w:val="en-US"/>
+              </w:rPr>
+              <w:t>Tero dice number is 3</w:t>
+            </w:r>
+          </w:p>
+          <w:p>
+            <w:pPr>
+              <w:rPr>
+                <w:sz w:val="20"/>
+                <w:szCs w:val="20"/>
+                <w:lang w:val="en-US"/>
+              </w:rPr>
+            </w:pPr>
+            <w:r>
+              <w:rPr>
+                <w:sz w:val="20"/>
+                <w:szCs w:val="20"/>
+                <w:lang w:val="en-US"/>
+              </w:rPr>
+              <w:t>Tero has a small number of dice.</w:t>
+            </w:r>
+          </w:p>
+          <w:p>
+            <w:pPr>
+              <w:rPr>
+                <w:sz w:val="20"/>
+                <w:szCs w:val="20"/>
+                <w:lang w:val="en-US"/>
+              </w:rPr>
+            </w:pPr>
+          </w:p>
+          <w:p>
+            <w:pPr>
+              <w:rPr>
+                <w:sz w:val="20"/>
+                <w:szCs w:val="20"/>
+                <w:lang w:val="en-US"/>
+              </w:rPr>
+            </w:pPr>
+            <w:r>
+              <w:rPr>
+                <w:sz w:val="20"/>
+                <w:szCs w:val="20"/>
+                <w:lang w:val="en-US"/>
+              </w:rPr>
+              <w:t>Winner is Karolina!</w:t>
+            </w:r>
+          </w:p>
+          <w:p>
+            <w:pPr>
+              <w:rPr>
+                <w:sz w:val="20"/>
+                <w:szCs w:val="20"/>
+                <w:lang w:val="en-US"/>
+              </w:rPr>
+            </w:pPr>
+            <w:r>
+              <w:rPr>
+                <w:sz w:val="20"/>
+                <w:szCs w:val="20"/>
+                <w:lang w:val="en-US"/>
+              </w:rPr>
+              <w:t>Winner phone is OnePlus</w:t>
+            </w:r>
           </w:p>
         </w:tc>
       </w:tr>
@@ -3940,17 +4828,16 @@
             </w:pPr>
             <w:r>
               <w:rPr>
-                <w:noProof/>
                 <w:sz w:val="20"/>
                 <w:szCs w:val="20"/>
                 <w:lang w:val="en-US"/>
               </w:rPr>
               <w:lastRenderedPageBreak/>
               <w:drawing>
-                <wp:inline distT="0" distB="0" distL="0" distR="0" wp14:anchorId="674D652A" wp14:editId="1F2EF1BF">
-                  <wp:extent cx="5913632" cy="6561389"/>
+                <wp:inline distT="0" distB="0" distL="0" distR="0" wp14:anchorId="777BBF82" wp14:editId="616EE71E">
+                  <wp:extent cx="6027942" cy="5791702"/>
                   <wp:effectExtent l="0" t="0" r="0" b="0"/>
-                  <wp:docPr id="17" name="Kuva 17"/>
+                  <wp:docPr id="10" name="Kuva 10"/>
                   <wp:cNvGraphicFramePr>
                     <a:graphicFrameLocks xmlns:a="http://schemas.openxmlformats.org/drawingml/2006/main" noChangeAspect="1"/>
                   </wp:cNvGraphicFramePr>
@@ -3970,7 +4857,7 @@
                         <pic:spPr>
                           <a:xfrm>
                             <a:off x="0" y="0"/>
-                            <a:ext cx="5913632" cy="6561389"/>
+                            <a:ext cx="6027942" cy="5791702"/>
                           </a:xfrm>
                           <a:prstGeom prst="rect">
                             <a:avLst/>
@@ -3982,27 +4869,18 @@
                 </wp:inline>
               </w:drawing>
             </w:r>
-          </w:p>
-          <w:p>
-            <w:pPr>
-              <w:rPr>
-                <w:sz w:val="20"/>
-                <w:szCs w:val="20"/>
-                <w:lang w:val="en-US"/>
-              </w:rPr>
-            </w:pPr>
-            <w:r>
-              <w:rPr>
-                <w:noProof/>
-                <w:sz w:val="20"/>
-                <w:szCs w:val="20"/>
-                <w:lang w:val="en-US"/>
-              </w:rPr>
+            <w:r>
+              <w:rPr>
+                <w:sz w:val="20"/>
+                <w:szCs w:val="20"/>
+                <w:lang w:val="en-US"/>
+              </w:rPr>
+              <w:lastRenderedPageBreak/>
               <w:drawing>
-                <wp:inline distT="0" distB="0" distL="0" distR="0" wp14:anchorId="656E12BF" wp14:editId="4AD20E04">
-                  <wp:extent cx="5037257" cy="1920406"/>
+                <wp:inline distT="0" distB="0" distL="0" distR="0" wp14:anchorId="2725504B" wp14:editId="5D861C98">
+                  <wp:extent cx="3543607" cy="4625741"/>
                   <wp:effectExtent l="0" t="0" r="0" b="3810"/>
-                  <wp:docPr id="18" name="Kuva 18"/>
+                  <wp:docPr id="14" name="Kuva 14"/>
                   <wp:cNvGraphicFramePr>
                     <a:graphicFrameLocks xmlns:a="http://schemas.openxmlformats.org/drawingml/2006/main" noChangeAspect="1"/>
                   </wp:cNvGraphicFramePr>
@@ -4022,7 +4900,7 @@
                         <pic:spPr>
                           <a:xfrm>
                             <a:off x="0" y="0"/>
-                            <a:ext cx="5037257" cy="1920406"/>
+                            <a:ext cx="3543607" cy="4625741"/>
                           </a:xfrm>
                           <a:prstGeom prst="rect">
                             <a:avLst/>
@@ -4035,549 +4913,26 @@
               </w:drawing>
             </w:r>
           </w:p>
-        </w:tc>
-      </w:tr>
-      <w:tr>
-        <w:tc>
-          <w:tcPr>
-            <w:tcW w:w="1254" w:type="dxa"/>
-          </w:tcPr>
-          <w:p>
-            <w:pPr>
-              <w:rPr>
-                <w:b/>
-                <w:bCs/>
-                <w:sz w:val="20"/>
-                <w:szCs w:val="20"/>
-              </w:rPr>
-            </w:pPr>
-            <w:r>
-              <w:rPr>
-                <w:b/>
-                <w:bCs/>
-                <w:sz w:val="20"/>
-                <w:szCs w:val="20"/>
-              </w:rPr>
-              <w:t>6</w:t>
-            </w:r>
-          </w:p>
-        </w:tc>
-        <w:tc>
-          <w:tcPr>
-            <w:tcW w:w="3438" w:type="dxa"/>
-          </w:tcPr>
-          <w:p>
-            <w:pPr>
-              <w:rPr>
-                <w:sz w:val="20"/>
-                <w:szCs w:val="20"/>
-                <w:lang w:val="en-US"/>
-              </w:rPr>
-            </w:pPr>
-            <w:r>
-              <w:rPr>
-                <w:sz w:val="20"/>
-                <w:szCs w:val="20"/>
-                <w:lang w:val="en-US"/>
-              </w:rPr>
-              <w:t>User runs the program</w:t>
-            </w:r>
-          </w:p>
-          <w:p>
-            <w:pPr>
-              <w:rPr>
-                <w:sz w:val="20"/>
-                <w:szCs w:val="20"/>
-                <w:lang w:val="en-US"/>
-              </w:rPr>
-            </w:pPr>
-            <w:r>
-              <w:rPr>
-                <w:sz w:val="20"/>
-                <w:szCs w:val="20"/>
-                <w:lang w:val="en-US"/>
-              </w:rPr>
-              <w:lastRenderedPageBreak/>
-              <w:t xml:space="preserve">&lt;Run the program a couple of times so that you get </w:t>
-            </w:r>
-            <w:r>
-              <w:rPr>
-                <w:b/>
-                <w:bCs/>
-                <w:sz w:val="20"/>
-                <w:szCs w:val="20"/>
-                <w:lang w:val="en-US"/>
-              </w:rPr>
-              <w:t>every player to win</w:t>
-            </w:r>
-            <w:r>
-              <w:rPr>
-                <w:sz w:val="20"/>
-                <w:szCs w:val="20"/>
-                <w:lang w:val="en-US"/>
-              </w:rPr>
-              <w:t xml:space="preserve"> at least once.&gt;</w:t>
-            </w:r>
-          </w:p>
-        </w:tc>
-        <w:tc>
-          <w:tcPr>
-            <w:tcW w:w="2785" w:type="dxa"/>
-          </w:tcPr>
-          <w:p>
-            <w:pPr>
-              <w:rPr>
-                <w:rStyle w:val="normaltextrun"/>
-                <w:rFonts w:ascii="Calibri" w:hAnsi="Calibri" w:cs="Calibri"/>
-                <w:color w:val="000000"/>
-                <w:sz w:val="20"/>
-                <w:szCs w:val="20"/>
-                <w:bdr w:val="none" w:sz="0" w:space="0" w:color="auto" w:frame="1"/>
-                <w:lang w:val="en-US"/>
-              </w:rPr>
-            </w:pPr>
-            <w:r>
-              <w:rPr>
-                <w:rStyle w:val="normaltextrun"/>
-                <w:rFonts w:ascii="Calibri" w:hAnsi="Calibri" w:cs="Calibri"/>
-                <w:color w:val="000000"/>
-                <w:sz w:val="20"/>
-                <w:szCs w:val="20"/>
-                <w:bdr w:val="none" w:sz="0" w:space="0" w:color="auto" w:frame="1"/>
-                <w:lang w:val="en-US"/>
-              </w:rPr>
-              <w:lastRenderedPageBreak/>
-              <w:t>Dice rolling game</w:t>
-            </w:r>
-          </w:p>
-          <w:p>
-            <w:pPr>
-              <w:rPr>
-                <w:rStyle w:val="normaltextrun"/>
-                <w:rFonts w:ascii="Calibri" w:hAnsi="Calibri" w:cs="Calibri"/>
-                <w:color w:val="000000"/>
-                <w:sz w:val="20"/>
-                <w:szCs w:val="20"/>
-                <w:bdr w:val="none" w:sz="0" w:space="0" w:color="auto" w:frame="1"/>
-                <w:lang w:val="en-US"/>
-              </w:rPr>
-            </w:pPr>
-            <w:r>
-              <w:rPr>
-                <w:rStyle w:val="normaltextrun"/>
-                <w:rFonts w:ascii="Calibri" w:hAnsi="Calibri" w:cs="Calibri"/>
-                <w:color w:val="000000"/>
-                <w:sz w:val="20"/>
-                <w:szCs w:val="20"/>
-                <w:bdr w:val="none" w:sz="0" w:space="0" w:color="auto" w:frame="1"/>
-                <w:lang w:val="en-US"/>
-              </w:rPr>
-              <w:t>First r</w:t>
-            </w:r>
-            <w:r>
-              <w:rPr>
-                <w:rStyle w:val="normaltextrun"/>
-                <w:rFonts w:ascii="Calibri" w:hAnsi="Calibri" w:cs="Calibri"/>
-                <w:color w:val="000000"/>
-                <w:sz w:val="20"/>
-                <w:szCs w:val="20"/>
-                <w:bdr w:val="none" w:sz="0" w:space="0" w:color="auto" w:frame="1"/>
-                <w:lang w:val="en-US"/>
-              </w:rPr>
-              <w:t>ound …</w:t>
-            </w:r>
-          </w:p>
-          <w:p>
-            <w:pPr>
-              <w:rPr>
-                <w:rStyle w:val="normaltextrun"/>
-                <w:rFonts w:ascii="Calibri" w:hAnsi="Calibri" w:cs="Calibri"/>
-                <w:color w:val="000000"/>
-                <w:sz w:val="20"/>
-                <w:szCs w:val="20"/>
-                <w:bdr w:val="none" w:sz="0" w:space="0" w:color="auto" w:frame="1"/>
-                <w:lang w:val="en-US"/>
-              </w:rPr>
-            </w:pPr>
-            <w:r>
-              <w:rPr>
-                <w:rStyle w:val="normaltextrun"/>
-                <w:rFonts w:ascii="Calibri" w:hAnsi="Calibri" w:cs="Calibri"/>
-                <w:color w:val="000000"/>
-                <w:sz w:val="20"/>
-                <w:szCs w:val="20"/>
-                <w:bdr w:val="none" w:sz="0" w:space="0" w:color="auto" w:frame="1"/>
-                <w:lang w:val="en-US"/>
-              </w:rPr>
-              <w:lastRenderedPageBreak/>
-              <w:t>Player1: 6</w:t>
-            </w:r>
-          </w:p>
-          <w:p>
-            <w:pPr>
-              <w:rPr>
-                <w:sz w:val="20"/>
-                <w:szCs w:val="20"/>
-                <w:lang w:val="en-US"/>
-              </w:rPr>
-            </w:pPr>
-            <w:r>
-              <w:rPr>
-                <w:sz w:val="20"/>
-                <w:szCs w:val="20"/>
-                <w:lang w:val="en-US"/>
-              </w:rPr>
-              <w:t>Player2: 6</w:t>
-            </w:r>
-          </w:p>
-          <w:p>
-            <w:pPr>
-              <w:rPr>
-                <w:sz w:val="20"/>
-                <w:szCs w:val="20"/>
-                <w:lang w:val="en-US"/>
-              </w:rPr>
-            </w:pPr>
-            <w:r>
-              <w:rPr>
-                <w:sz w:val="20"/>
-                <w:szCs w:val="20"/>
-                <w:lang w:val="en-US"/>
-              </w:rPr>
-              <w:t>Player3: 5</w:t>
-            </w:r>
-          </w:p>
-          <w:p>
-            <w:pPr>
-              <w:rPr>
-                <w:sz w:val="20"/>
-                <w:szCs w:val="20"/>
-                <w:lang w:val="en-US"/>
-              </w:rPr>
-            </w:pPr>
-            <w:r>
-              <w:rPr>
-                <w:sz w:val="20"/>
-                <w:szCs w:val="20"/>
-                <w:lang w:val="en-US"/>
-              </w:rPr>
-              <w:t>Player 2 is out because of red dice.</w:t>
-            </w:r>
-          </w:p>
-          <w:p>
-            <w:pPr>
-              <w:rPr>
-                <w:rStyle w:val="normaltextrun"/>
-                <w:rFonts w:ascii="Calibri" w:hAnsi="Calibri" w:cs="Calibri"/>
-                <w:color w:val="000000"/>
-                <w:sz w:val="20"/>
-                <w:szCs w:val="20"/>
-                <w:bdr w:val="none" w:sz="0" w:space="0" w:color="auto" w:frame="1"/>
-                <w:lang w:val="en-US"/>
-              </w:rPr>
-            </w:pPr>
-            <w:r>
-              <w:rPr>
-                <w:rStyle w:val="normaltextrun"/>
-                <w:rFonts w:ascii="Calibri" w:hAnsi="Calibri" w:cs="Calibri"/>
-                <w:color w:val="000000"/>
-                <w:sz w:val="20"/>
-                <w:szCs w:val="20"/>
-                <w:bdr w:val="none" w:sz="0" w:space="0" w:color="auto" w:frame="1"/>
-                <w:lang w:val="en-US"/>
-              </w:rPr>
-              <w:t>Second</w:t>
-            </w:r>
-            <w:r>
-              <w:rPr>
-                <w:rStyle w:val="normaltextrun"/>
-                <w:rFonts w:ascii="Calibri" w:hAnsi="Calibri" w:cs="Calibri"/>
-                <w:color w:val="000000"/>
-                <w:sz w:val="20"/>
-                <w:szCs w:val="20"/>
-                <w:bdr w:val="none" w:sz="0" w:space="0" w:color="auto" w:frame="1"/>
-                <w:lang w:val="en-US"/>
-              </w:rPr>
-              <w:t xml:space="preserve"> round …</w:t>
-            </w:r>
-          </w:p>
-          <w:p>
-            <w:pPr>
-              <w:rPr>
-                <w:rFonts w:ascii="Calibri" w:hAnsi="Calibri" w:cs="Calibri"/>
-                <w:color w:val="000000"/>
-                <w:sz w:val="20"/>
-                <w:szCs w:val="20"/>
-                <w:bdr w:val="none" w:sz="0" w:space="0" w:color="auto" w:frame="1"/>
-                <w:lang w:val="en-US"/>
-              </w:rPr>
-            </w:pPr>
-            <w:r>
-              <w:rPr>
-                <w:rStyle w:val="normaltextrun"/>
-                <w:rFonts w:ascii="Calibri" w:hAnsi="Calibri" w:cs="Calibri"/>
-                <w:color w:val="000000"/>
-                <w:sz w:val="20"/>
-                <w:szCs w:val="20"/>
-                <w:bdr w:val="none" w:sz="0" w:space="0" w:color="auto" w:frame="1"/>
-                <w:lang w:val="en-US"/>
-              </w:rPr>
-              <w:t xml:space="preserve">Player1: </w:t>
-            </w:r>
-            <w:r>
-              <w:rPr>
-                <w:rStyle w:val="normaltextrun"/>
-                <w:rFonts w:ascii="Calibri" w:hAnsi="Calibri" w:cs="Calibri"/>
-                <w:color w:val="000000"/>
-                <w:sz w:val="20"/>
-                <w:szCs w:val="20"/>
-                <w:bdr w:val="none" w:sz="0" w:space="0" w:color="auto" w:frame="1"/>
-                <w:lang w:val="en-US"/>
-              </w:rPr>
-              <w:t>3</w:t>
-            </w:r>
-          </w:p>
-          <w:p>
-            <w:pPr>
-              <w:rPr>
-                <w:sz w:val="20"/>
-                <w:szCs w:val="20"/>
-                <w:lang w:val="en-US"/>
-              </w:rPr>
-            </w:pPr>
-            <w:r>
-              <w:rPr>
-                <w:sz w:val="20"/>
-                <w:szCs w:val="20"/>
-                <w:lang w:val="en-US"/>
-              </w:rPr>
-              <w:t>Player3: 6</w:t>
-            </w:r>
-          </w:p>
-          <w:p>
-            <w:pPr>
-              <w:rPr>
-                <w:sz w:val="20"/>
-                <w:szCs w:val="20"/>
-                <w:lang w:val="en-US"/>
-              </w:rPr>
-            </w:pPr>
-            <w:r>
-              <w:rPr>
-                <w:sz w:val="20"/>
-                <w:szCs w:val="20"/>
-                <w:lang w:val="en-US"/>
-              </w:rPr>
-              <w:t>The winner is: Player3</w:t>
-            </w:r>
-          </w:p>
-          <w:p>
-            <w:pPr>
-              <w:rPr>
-                <w:sz w:val="20"/>
-                <w:szCs w:val="20"/>
-                <w:lang w:val="en-US"/>
-              </w:rPr>
-            </w:pPr>
-            <w:r>
-              <w:rPr>
-                <w:sz w:val="20"/>
-                <w:szCs w:val="20"/>
-                <w:lang w:val="en-US"/>
-              </w:rPr>
-              <w:t>&lt;Player1, Player2, Player3&gt;</w:t>
-            </w:r>
-          </w:p>
-        </w:tc>
-        <w:tc>
-          <w:tcPr>
-            <w:tcW w:w="2151" w:type="dxa"/>
-          </w:tcPr>
-          <w:p>
-            <w:pPr>
-              <w:rPr>
-                <w:sz w:val="20"/>
-                <w:szCs w:val="20"/>
-                <w:lang w:val="en-US"/>
-              </w:rPr>
-            </w:pPr>
-            <w:r>
-              <w:rPr>
-                <w:sz w:val="20"/>
-                <w:szCs w:val="20"/>
-                <w:lang w:val="en-US"/>
-              </w:rPr>
-              <w:lastRenderedPageBreak/>
-              <w:t>Karolina dice number is 6</w:t>
-            </w:r>
-          </w:p>
-          <w:p>
-            <w:pPr>
-              <w:rPr>
-                <w:sz w:val="20"/>
-                <w:szCs w:val="20"/>
-                <w:lang w:val="en-US"/>
-              </w:rPr>
-            </w:pPr>
-            <w:r>
-              <w:rPr>
-                <w:sz w:val="20"/>
-                <w:szCs w:val="20"/>
-                <w:lang w:val="en-US"/>
-              </w:rPr>
-              <w:lastRenderedPageBreak/>
-              <w:t>Jorma dice number is 5</w:t>
-            </w:r>
-          </w:p>
-          <w:p>
-            <w:pPr>
-              <w:rPr>
-                <w:sz w:val="20"/>
-                <w:szCs w:val="20"/>
-                <w:lang w:val="en-US"/>
-              </w:rPr>
-            </w:pPr>
-            <w:r>
-              <w:rPr>
-                <w:sz w:val="20"/>
-                <w:szCs w:val="20"/>
-                <w:lang w:val="en-US"/>
-              </w:rPr>
-              <w:t>Tero dice number is 4</w:t>
-            </w:r>
-          </w:p>
-          <w:p>
-            <w:pPr>
-              <w:rPr>
-                <w:sz w:val="20"/>
-                <w:szCs w:val="20"/>
-                <w:lang w:val="en-US"/>
-              </w:rPr>
-            </w:pPr>
-            <w:r>
-              <w:rPr>
-                <w:sz w:val="20"/>
-                <w:szCs w:val="20"/>
-                <w:lang w:val="en-US"/>
-              </w:rPr>
-              <w:t>Tero has a small number of dice.</w:t>
-            </w:r>
-          </w:p>
-          <w:p>
-            <w:pPr>
-              <w:rPr>
-                <w:sz w:val="20"/>
-                <w:szCs w:val="20"/>
-                <w:lang w:val="en-US"/>
-              </w:rPr>
-            </w:pPr>
-          </w:p>
-          <w:p>
-            <w:pPr>
-              <w:rPr>
-                <w:sz w:val="20"/>
-                <w:szCs w:val="20"/>
-                <w:lang w:val="en-US"/>
-              </w:rPr>
-            </w:pPr>
-            <w:r>
-              <w:rPr>
-                <w:sz w:val="20"/>
-                <w:szCs w:val="20"/>
-                <w:lang w:val="en-US"/>
-              </w:rPr>
-              <w:t xml:space="preserve">Karolina dice number is 5       </w:t>
-            </w:r>
-          </w:p>
-          <w:p>
-            <w:pPr>
-              <w:rPr>
-                <w:sz w:val="20"/>
-                <w:szCs w:val="20"/>
-                <w:lang w:val="en-US"/>
-              </w:rPr>
-            </w:pPr>
-            <w:r>
-              <w:rPr>
-                <w:sz w:val="20"/>
-                <w:szCs w:val="20"/>
-                <w:lang w:val="en-US"/>
-              </w:rPr>
-              <w:t>Jorma dice number is 4</w:t>
-            </w:r>
-          </w:p>
-          <w:p>
-            <w:pPr>
-              <w:rPr>
-                <w:sz w:val="20"/>
-                <w:szCs w:val="20"/>
-                <w:lang w:val="en-US"/>
-              </w:rPr>
-            </w:pPr>
-            <w:r>
-              <w:rPr>
-                <w:sz w:val="20"/>
-                <w:szCs w:val="20"/>
-                <w:lang w:val="en-US"/>
-              </w:rPr>
-              <w:t>Jorma has a small number of dice.</w:t>
-            </w:r>
-          </w:p>
-          <w:p>
-            <w:pPr>
-              <w:rPr>
-                <w:sz w:val="20"/>
-                <w:szCs w:val="20"/>
-                <w:lang w:val="en-US"/>
-              </w:rPr>
-            </w:pPr>
-          </w:p>
-          <w:p>
-            <w:pPr>
-              <w:rPr>
-                <w:sz w:val="20"/>
-                <w:szCs w:val="20"/>
-                <w:lang w:val="en-US"/>
-              </w:rPr>
-            </w:pPr>
-            <w:r>
-              <w:rPr>
-                <w:sz w:val="20"/>
-                <w:szCs w:val="20"/>
-                <w:lang w:val="en-US"/>
-              </w:rPr>
-              <w:t>Winner is Karolina!</w:t>
-            </w:r>
-          </w:p>
-        </w:tc>
-      </w:tr>
-      <w:tr>
-        <w:tc>
-          <w:tcPr>
-            <w:tcW w:w="9628" w:type="dxa"/>
-            <w:gridSpan w:val="4"/>
-          </w:tcPr>
-          <w:p>
-            <w:pPr>
-              <w:rPr>
-                <w:sz w:val="20"/>
-                <w:szCs w:val="20"/>
-                <w:lang w:val="en-US"/>
-              </w:rPr>
-            </w:pPr>
-            <w:r>
-              <w:rPr>
-                <w:noProof/>
+          <w:p>
+            <w:pPr>
+              <w:rPr>
+                <w:sz w:val="20"/>
+                <w:szCs w:val="20"/>
+                <w:lang w:val="en-US"/>
+              </w:rPr>
+            </w:pPr>
+            <w:r>
+              <w:rPr>
                 <w:sz w:val="20"/>
                 <w:szCs w:val="20"/>
                 <w:lang w:val="en-US"/>
               </w:rPr>
               <w:lastRenderedPageBreak/>
               <w:drawing>
-                <wp:inline distT="0" distB="0" distL="0" distR="0" wp14:anchorId="64D6F08A" wp14:editId="24D6C995">
-                  <wp:extent cx="4961050" cy="6988146"/>
-                  <wp:effectExtent l="0" t="0" r="0" b="3810"/>
-                  <wp:docPr id="19" name="Kuva 19"/>
+                <wp:inline distT="0" distB="0" distL="0" distR="0" wp14:anchorId="606C9512" wp14:editId="409FAB6E">
+                  <wp:extent cx="5082980" cy="5281118"/>
+                  <wp:effectExtent l="0" t="0" r="3810" b="0"/>
+                  <wp:docPr id="16" name="Kuva 16"/>
                   <wp:cNvGraphicFramePr>
                     <a:graphicFrameLocks xmlns:a="http://schemas.openxmlformats.org/drawingml/2006/main" noChangeAspect="1"/>
                   </wp:cNvGraphicFramePr>
@@ -4597,7 +4952,7 @@
                         <pic:spPr>
                           <a:xfrm>
                             <a:off x="0" y="0"/>
-                            <a:ext cx="4961050" cy="6988146"/>
+                            <a:ext cx="5082980" cy="5281118"/>
                           </a:xfrm>
                           <a:prstGeom prst="rect">
                             <a:avLst/>
@@ -4609,18 +4964,120 @@
                 </wp:inline>
               </w:drawing>
             </w:r>
-            <w:r>
-              <w:rPr>
-                <w:noProof/>
-                <w:sz w:val="20"/>
-                <w:szCs w:val="20"/>
-                <w:lang w:val="en-US"/>
-              </w:rPr>
+          </w:p>
+        </w:tc>
+      </w:tr>
+      <w:tr>
+        <w:tc>
+          <w:tcPr>
+            <w:tcW w:w="1292" w:type="dxa"/>
+          </w:tcPr>
+          <w:p>
+            <w:pPr>
+              <w:rPr>
+                <w:b/>
+                <w:bCs/>
+                <w:sz w:val="20"/>
+                <w:szCs w:val="20"/>
+              </w:rPr>
+            </w:pPr>
+            <w:r>
+              <w:rPr>
+                <w:b/>
+                <w:bCs/>
+                <w:sz w:val="20"/>
+                <w:szCs w:val="20"/>
+              </w:rPr>
+              <w:lastRenderedPageBreak/>
+              <w:t>8</w:t>
+            </w:r>
+          </w:p>
+        </w:tc>
+        <w:tc>
+          <w:tcPr>
+            <w:tcW w:w="3410" w:type="dxa"/>
+          </w:tcPr>
+          <w:p>
+            <w:pPr>
+              <w:rPr>
+                <w:sz w:val="20"/>
+                <w:szCs w:val="20"/>
+                <w:lang w:val="en-US"/>
+              </w:rPr>
+            </w:pPr>
+            <w:r>
+              <w:rPr>
+                <w:sz w:val="20"/>
+                <w:szCs w:val="20"/>
+                <w:lang w:val="en-US"/>
+              </w:rPr>
+              <w:t>The program prints the data entered in the parameters.</w:t>
+            </w:r>
+          </w:p>
+        </w:tc>
+        <w:tc>
+          <w:tcPr>
+            <w:tcW w:w="2731" w:type="dxa"/>
+          </w:tcPr>
+          <w:p>
+            <w:pPr>
+              <w:rPr>
+                <w:sz w:val="20"/>
+                <w:szCs w:val="20"/>
+                <w:lang w:val="en-US"/>
+              </w:rPr>
+            </w:pPr>
+          </w:p>
+        </w:tc>
+        <w:tc>
+          <w:tcPr>
+            <w:tcW w:w="2195" w:type="dxa"/>
+          </w:tcPr>
+          <w:p>
+            <w:pPr>
+              <w:rPr>
+                <w:sz w:val="20"/>
+                <w:szCs w:val="20"/>
+                <w:lang w:val="en-US"/>
+              </w:rPr>
+            </w:pPr>
+            <w:r>
+              <w:rPr>
+                <w:sz w:val="20"/>
+                <w:szCs w:val="20"/>
+                <w:lang w:val="en-US"/>
+              </w:rPr>
+              <w:t>Make: Tesla, model: Model 3, mileage: 340, price 76 900, color: red, maximum_load_limit: 5300, size of trunk: 350</w:t>
+            </w:r>
+          </w:p>
+        </w:tc>
+      </w:tr>
+      <w:tr>
+        <w:tc>
+          <w:tcPr>
+            <w:tcW w:w="9628" w:type="dxa"/>
+            <w:gridSpan w:val="4"/>
+          </w:tcPr>
+          <w:p>
+            <w:pPr>
+              <w:rPr>
+                <w:sz w:val="20"/>
+                <w:szCs w:val="20"/>
+                <w:lang w:val="en-US"/>
+              </w:rPr>
+            </w:pPr>
+            <w:r>
+              <w:rPr>
+                <w:sz w:val="20"/>
+                <w:szCs w:val="20"/>
+                <w:lang w:val="en-US"/>
+              </w:rPr>
+              <w:lastRenderedPageBreak/>
               <w:drawing>
-                <wp:inline distT="0" distB="0" distL="0" distR="0" wp14:anchorId="78ECBE6E" wp14:editId="2D52725B">
-                  <wp:extent cx="6120130" cy="1838325"/>
-                  <wp:effectExtent l="0" t="0" r="0" b="9525"/>
-                  <wp:docPr id="20" name="Kuva 20"/>
+                <wp:inline distT="0" distB="0" distL="0" distR="0" wp14:anchorId="58B28C7B" wp14:editId="54C433E2">
+                  <wp:extent cx="6120130" cy="6549390"/>
+                  <wp:effectExtent l="0" t="0" r="0" b="3810"/>
+                  <wp:docPr id="27" name="Kuva 27"/>
                   <wp:cNvGraphicFramePr>
                     <a:graphicFrameLocks xmlns:a="http://schemas.openxmlformats.org/drawingml/2006/main" noChangeAspect="1"/>
                   </wp:cNvGraphicFramePr>
@@ -4640,7 +5097,7 @@
                         <pic:spPr>
                           <a:xfrm>
                             <a:off x="0" y="0"/>
-                            <a:ext cx="6120130" cy="1838325"/>
+                            <a:ext cx="6120130" cy="6549390"/>
                           </a:xfrm>
                           <a:prstGeom prst="rect">
                             <a:avLst/>
@@ -4654,17 +5111,16 @@
             </w:r>
             <w:r>
               <w:rPr>
-                <w:noProof/>
                 <w:sz w:val="20"/>
                 <w:szCs w:val="20"/>
                 <w:lang w:val="en-US"/>
               </w:rPr>
               <w:lastRenderedPageBreak/>
               <w:drawing>
-                <wp:inline distT="0" distB="0" distL="0" distR="0" wp14:anchorId="4FD54ADF" wp14:editId="44A62FC4">
-                  <wp:extent cx="4724809" cy="1767993"/>
-                  <wp:effectExtent l="0" t="0" r="0" b="3810"/>
-                  <wp:docPr id="21" name="Kuva 21"/>
+                <wp:inline distT="0" distB="0" distL="0" distR="0" wp14:anchorId="3410956D" wp14:editId="7B414DA9">
+                  <wp:extent cx="6120130" cy="3273425"/>
+                  <wp:effectExtent l="0" t="0" r="0" b="3175"/>
+                  <wp:docPr id="35" name="Kuva 35"/>
                   <wp:cNvGraphicFramePr>
                     <a:graphicFrameLocks xmlns:a="http://schemas.openxmlformats.org/drawingml/2006/main" noChangeAspect="1"/>
                   </wp:cNvGraphicFramePr>
@@ -4684,7 +5140,7 @@
                         <pic:spPr>
                           <a:xfrm>
                             <a:off x="0" y="0"/>
-                            <a:ext cx="4724809" cy="1767993"/>
+                            <a:ext cx="6120130" cy="3273425"/>
                           </a:xfrm>
                           <a:prstGeom prst="rect">
                             <a:avLst/>
@@ -4696,398 +5152,17 @@
                 </wp:inline>
               </w:drawing>
             </w:r>
-          </w:p>
-        </w:tc>
-      </w:tr>
-      <w:tr>
-        <w:tc>
-          <w:tcPr>
-            <w:tcW w:w="1254" w:type="dxa"/>
-          </w:tcPr>
-          <w:p>
-            <w:pPr>
-              <w:rPr>
-                <w:b/>
-                <w:bCs/>
-                <w:sz w:val="20"/>
-                <w:szCs w:val="20"/>
-                <w:lang w:val="en-US"/>
-              </w:rPr>
-            </w:pPr>
-            <w:r>
-              <w:rPr>
-                <w:b/>
-                <w:bCs/>
-                <w:sz w:val="20"/>
-                <w:szCs w:val="20"/>
-                <w:lang w:val="en-US"/>
-              </w:rPr>
-              <w:lastRenderedPageBreak/>
-              <w:t>9</w:t>
-            </w:r>
-          </w:p>
-        </w:tc>
-        <w:tc>
-          <w:tcPr>
-            <w:tcW w:w="3438" w:type="dxa"/>
-          </w:tcPr>
-          <w:p>
-            <w:pPr>
-              <w:rPr>
-                <w:sz w:val="20"/>
-                <w:szCs w:val="20"/>
-                <w:lang w:val="en-US"/>
-              </w:rPr>
-            </w:pPr>
-            <w:r>
-              <w:rPr>
-                <w:sz w:val="20"/>
-                <w:szCs w:val="20"/>
-                <w:lang w:val="en-US"/>
-              </w:rPr>
-              <w:t>User runs the program</w:t>
-            </w:r>
-          </w:p>
-          <w:p>
-            <w:pPr>
-              <w:rPr>
-                <w:sz w:val="20"/>
-                <w:szCs w:val="20"/>
-                <w:lang w:val="en-US"/>
-              </w:rPr>
-            </w:pPr>
-            <w:r>
-              <w:rPr>
-                <w:sz w:val="20"/>
-                <w:szCs w:val="20"/>
-                <w:lang w:val="en-US"/>
-              </w:rPr>
-              <w:t>&lt;Write test case depending on your implementation.&gt;</w:t>
-            </w:r>
-          </w:p>
-        </w:tc>
-        <w:tc>
-          <w:tcPr>
-            <w:tcW w:w="2785" w:type="dxa"/>
-          </w:tcPr>
-          <w:p>
-            <w:pPr>
-              <w:rPr>
-                <w:sz w:val="20"/>
-                <w:szCs w:val="20"/>
-                <w:lang w:val="en-US"/>
-              </w:rPr>
-            </w:pPr>
-            <w:r>
-              <w:rPr>
-                <w:sz w:val="20"/>
-                <w:szCs w:val="20"/>
-                <w:lang w:val="en-US"/>
-              </w:rPr>
-              <w:t xml:space="preserve">Here is the data that you provided :  </w:t>
-            </w:r>
-          </w:p>
-          <w:p>
-            <w:pPr>
-              <w:rPr>
-                <w:sz w:val="20"/>
-                <w:szCs w:val="20"/>
-                <w:lang w:val="en-US"/>
-              </w:rPr>
-            </w:pPr>
-            <w:r>
-              <w:rPr>
-                <w:sz w:val="20"/>
-                <w:szCs w:val="20"/>
-                <w:lang w:val="en-US"/>
-              </w:rPr>
-              <w:t xml:space="preserve">Manufacturer: </w:t>
-            </w:r>
-            <w:r>
-              <w:rPr>
-                <w:sz w:val="20"/>
-                <w:szCs w:val="20"/>
-                <w:lang w:val="en-US"/>
-              </w:rPr>
-              <w:t>&lt;</w:t>
-            </w:r>
-            <w:r>
-              <w:rPr>
-                <w:sz w:val="20"/>
-                <w:szCs w:val="20"/>
-                <w:lang w:val="en-US"/>
-              </w:rPr>
-              <w:t>Apple</w:t>
-            </w:r>
-            <w:r>
-              <w:rPr>
-                <w:sz w:val="20"/>
-                <w:szCs w:val="20"/>
-                <w:lang w:val="en-US"/>
-              </w:rPr>
-              <w:t>&gt;</w:t>
-            </w:r>
-            <w:r>
-              <w:rPr>
-                <w:sz w:val="20"/>
-                <w:szCs w:val="20"/>
-                <w:lang w:val="en-US"/>
-              </w:rPr>
-              <w:t xml:space="preserve">  </w:t>
-            </w:r>
-          </w:p>
-          <w:p>
-            <w:pPr>
-              <w:rPr>
-                <w:sz w:val="20"/>
-                <w:szCs w:val="20"/>
-                <w:lang w:val="en-US"/>
-              </w:rPr>
-            </w:pPr>
-            <w:r>
-              <w:rPr>
-                <w:sz w:val="20"/>
-                <w:szCs w:val="20"/>
-                <w:lang w:val="en-US"/>
-              </w:rPr>
-              <w:t xml:space="preserve">Model number: </w:t>
-            </w:r>
-            <w:r>
-              <w:rPr>
-                <w:sz w:val="20"/>
-                <w:szCs w:val="20"/>
-                <w:lang w:val="en-US"/>
-              </w:rPr>
-              <w:t>&lt;</w:t>
-            </w:r>
-            <w:r>
-              <w:rPr>
-                <w:sz w:val="20"/>
-                <w:szCs w:val="20"/>
-                <w:lang w:val="en-US"/>
-              </w:rPr>
-              <w:t>iPhone 7</w:t>
-            </w:r>
-            <w:r>
-              <w:rPr>
-                <w:sz w:val="20"/>
-                <w:szCs w:val="20"/>
-                <w:lang w:val="en-US"/>
-              </w:rPr>
-              <w:t>&gt;</w:t>
-            </w:r>
-            <w:r>
-              <w:rPr>
-                <w:sz w:val="20"/>
-                <w:szCs w:val="20"/>
-                <w:lang w:val="en-US"/>
-              </w:rPr>
-              <w:t xml:space="preserve">  </w:t>
-            </w:r>
-          </w:p>
-          <w:p>
-            <w:pPr>
-              <w:rPr>
-                <w:sz w:val="20"/>
-                <w:szCs w:val="20"/>
-                <w:lang w:val="en-US"/>
-              </w:rPr>
-            </w:pPr>
-            <w:r>
-              <w:rPr>
-                <w:sz w:val="20"/>
-                <w:szCs w:val="20"/>
-                <w:lang w:val="en-US"/>
-              </w:rPr>
-              <w:t xml:space="preserve">Retail price: </w:t>
-            </w:r>
-            <w:r>
-              <w:rPr>
-                <w:sz w:val="20"/>
-                <w:szCs w:val="20"/>
-                <w:lang w:val="en-US"/>
-              </w:rPr>
-              <w:t>&lt;</w:t>
-            </w:r>
-            <w:r>
-              <w:rPr>
-                <w:sz w:val="20"/>
-                <w:szCs w:val="20"/>
-                <w:lang w:val="en-US"/>
-              </w:rPr>
-              <w:t>500.0</w:t>
-            </w:r>
-            <w:r>
-              <w:rPr>
-                <w:sz w:val="20"/>
-                <w:szCs w:val="20"/>
-                <w:lang w:val="en-US"/>
-              </w:rPr>
-              <w:t>&gt;</w:t>
-            </w:r>
-          </w:p>
-        </w:tc>
-        <w:tc>
-          <w:tcPr>
-            <w:tcW w:w="2151" w:type="dxa"/>
-          </w:tcPr>
-          <w:p>
-            <w:pPr>
-              <w:rPr>
-                <w:sz w:val="20"/>
-                <w:szCs w:val="20"/>
-                <w:lang w:val="en-US"/>
-              </w:rPr>
-            </w:pPr>
-            <w:r>
-              <w:rPr>
-                <w:sz w:val="20"/>
-                <w:szCs w:val="20"/>
-                <w:lang w:val="en-US"/>
-              </w:rPr>
-              <w:t>Enter the cellpone manufact: Apple</w:t>
-            </w:r>
-          </w:p>
-          <w:p>
-            <w:pPr>
-              <w:rPr>
-                <w:sz w:val="20"/>
-                <w:szCs w:val="20"/>
-                <w:lang w:val="en-US"/>
-              </w:rPr>
-            </w:pPr>
-            <w:r>
-              <w:rPr>
-                <w:sz w:val="20"/>
-                <w:szCs w:val="20"/>
-                <w:lang w:val="en-US"/>
-              </w:rPr>
-              <w:t>Enter the cellpone model: iPhone 7</w:t>
-            </w:r>
-          </w:p>
-          <w:p>
-            <w:pPr>
-              <w:rPr>
-                <w:sz w:val="20"/>
-                <w:szCs w:val="20"/>
-                <w:lang w:val="en-US"/>
-              </w:rPr>
-            </w:pPr>
-            <w:r>
-              <w:rPr>
-                <w:sz w:val="20"/>
-                <w:szCs w:val="20"/>
-                <w:lang w:val="en-US"/>
-              </w:rPr>
-              <w:t>Enter the cellpone retail price: 850</w:t>
-            </w:r>
-          </w:p>
-          <w:p>
-            <w:pPr>
-              <w:rPr>
-                <w:sz w:val="20"/>
-                <w:szCs w:val="20"/>
-                <w:lang w:val="en-US"/>
-              </w:rPr>
-            </w:pPr>
-          </w:p>
-          <w:p>
-            <w:pPr>
-              <w:rPr>
-                <w:sz w:val="20"/>
-                <w:szCs w:val="20"/>
-                <w:lang w:val="en-US"/>
-              </w:rPr>
-            </w:pPr>
-            <w:r>
-              <w:rPr>
-                <w:sz w:val="20"/>
-                <w:szCs w:val="20"/>
-                <w:lang w:val="en-US"/>
-              </w:rPr>
-              <w:t>Here is the data that you provided:</w:t>
-            </w:r>
-          </w:p>
-          <w:p>
-            <w:pPr>
-              <w:rPr>
-                <w:sz w:val="20"/>
-                <w:szCs w:val="20"/>
-                <w:lang w:val="en-US"/>
-              </w:rPr>
-            </w:pPr>
-            <w:r>
-              <w:rPr>
-                <w:sz w:val="20"/>
-                <w:szCs w:val="20"/>
-                <w:lang w:val="en-US"/>
-              </w:rPr>
-              <w:t>Manufacturer: Apple</w:t>
-            </w:r>
-          </w:p>
-          <w:p>
-            <w:pPr>
-              <w:rPr>
-                <w:sz w:val="20"/>
-                <w:szCs w:val="20"/>
-                <w:lang w:val="en-US"/>
-              </w:rPr>
-            </w:pPr>
-            <w:r>
-              <w:rPr>
-                <w:sz w:val="20"/>
-                <w:szCs w:val="20"/>
-                <w:lang w:val="en-US"/>
-              </w:rPr>
-              <w:t>Model number: iPhone 7</w:t>
-            </w:r>
-          </w:p>
-          <w:p>
-            <w:pPr>
-              <w:rPr>
-                <w:sz w:val="20"/>
-                <w:szCs w:val="20"/>
-                <w:lang w:val="en-US"/>
-              </w:rPr>
-            </w:pPr>
-            <w:r>
-              <w:rPr>
-                <w:sz w:val="20"/>
-                <w:szCs w:val="20"/>
-                <w:lang w:val="en-US"/>
-              </w:rPr>
-              <w:t>Retail price: 850</w:t>
-            </w:r>
-          </w:p>
-        </w:tc>
-      </w:tr>
-      <w:tr>
-        <w:tc>
-          <w:tcPr>
-            <w:tcW w:w="9628" w:type="dxa"/>
-            <w:gridSpan w:val="4"/>
-          </w:tcPr>
-          <w:p>
-            <w:pPr>
-              <w:rPr>
-                <w:sz w:val="20"/>
-                <w:szCs w:val="20"/>
-                <w:lang w:val="en-US"/>
-              </w:rPr>
-            </w:pPr>
-            <w:r>
-              <w:rPr>
-                <w:noProof/>
-                <w:sz w:val="20"/>
-                <w:szCs w:val="20"/>
-                <w:lang w:val="en-US"/>
-              </w:rPr>
-              <w:lastRenderedPageBreak/>
+            <w:r>
+              <w:rPr>
+                <w:sz w:val="20"/>
+                <w:szCs w:val="20"/>
+                <w:lang w:val="en-US"/>
+              </w:rPr>
               <w:drawing>
-                <wp:inline distT="0" distB="0" distL="0" distR="0" wp14:anchorId="45524599" wp14:editId="0044DE58">
-                  <wp:extent cx="4854361" cy="6386113"/>
-                  <wp:effectExtent l="0" t="0" r="3810" b="0"/>
-                  <wp:docPr id="22" name="Kuva 22"/>
+                <wp:inline distT="0" distB="0" distL="0" distR="0" wp14:anchorId="51403F5E" wp14:editId="28CBCF2B">
+                  <wp:extent cx="6120130" cy="776605"/>
+                  <wp:effectExtent l="0" t="0" r="0" b="4445"/>
+                  <wp:docPr id="37" name="Kuva 37"/>
                   <wp:cNvGraphicFramePr>
                     <a:graphicFrameLocks xmlns:a="http://schemas.openxmlformats.org/drawingml/2006/main" noChangeAspect="1"/>
                   </wp:cNvGraphicFramePr>
@@ -5107,7 +5182,7 @@
                         <pic:spPr>
                           <a:xfrm>
                             <a:off x="0" y="0"/>
-                            <a:ext cx="4854361" cy="6386113"/>
+                            <a:ext cx="6120130" cy="776605"/>
                           </a:xfrm>
                           <a:prstGeom prst="rect">
                             <a:avLst/>
@@ -5119,18 +5194,156 @@
                 </wp:inline>
               </w:drawing>
             </w:r>
-            <w:r>
-              <w:rPr>
-                <w:noProof/>
-                <w:sz w:val="20"/>
-                <w:szCs w:val="20"/>
-                <w:lang w:val="en-US"/>
-              </w:rPr>
+          </w:p>
+        </w:tc>
+      </w:tr>
+      <w:tr>
+        <w:tc>
+          <w:tcPr>
+            <w:tcW w:w="1292" w:type="dxa"/>
+          </w:tcPr>
+          <w:p>
+            <w:pPr>
+              <w:rPr>
+                <w:b/>
+                <w:bCs/>
+                <w:sz w:val="20"/>
+                <w:szCs w:val="20"/>
+                <w:lang w:val="en-US"/>
+              </w:rPr>
+            </w:pPr>
+            <w:r>
+              <w:rPr>
+                <w:b/>
+                <w:bCs/>
+                <w:sz w:val="20"/>
+                <w:szCs w:val="20"/>
+                <w:lang w:val="en-US"/>
+              </w:rPr>
+              <w:lastRenderedPageBreak/>
+              <w:t>9</w:t>
+            </w:r>
+          </w:p>
+        </w:tc>
+        <w:tc>
+          <w:tcPr>
+            <w:tcW w:w="3410" w:type="dxa"/>
+          </w:tcPr>
+          <w:p>
+            <w:pPr>
+              <w:rPr>
+                <w:sz w:val="20"/>
+                <w:szCs w:val="20"/>
+                <w:lang w:val="en-US"/>
+              </w:rPr>
+            </w:pPr>
+            <w:r>
+              <w:rPr>
+                <w:sz w:val="20"/>
+                <w:szCs w:val="20"/>
+                <w:lang w:val="en-US"/>
+              </w:rPr>
+              <w:t>The user runs the program.</w:t>
+            </w:r>
+          </w:p>
+        </w:tc>
+        <w:tc>
+          <w:tcPr>
+            <w:tcW w:w="2731" w:type="dxa"/>
+          </w:tcPr>
+          <w:p>
+            <w:pPr>
+              <w:rPr>
+                <w:sz w:val="20"/>
+                <w:szCs w:val="20"/>
+                <w:lang w:val="en-US"/>
+              </w:rPr>
+            </w:pPr>
+          </w:p>
+        </w:tc>
+        <w:tc>
+          <w:tcPr>
+            <w:tcW w:w="2195" w:type="dxa"/>
+          </w:tcPr>
+          <w:p>
+            <w:pPr>
+              <w:rPr>
+                <w:sz w:val="20"/>
+                <w:szCs w:val="20"/>
+                <w:lang w:val="en-US"/>
+              </w:rPr>
+            </w:pPr>
+            <w:r>
+              <w:rPr>
+                <w:sz w:val="20"/>
+                <w:szCs w:val="20"/>
+                <w:lang w:val="en-US"/>
+              </w:rPr>
+              <w:t>Uni-Kukka ei mahu!</w:t>
+            </w:r>
+          </w:p>
+          <w:p>
+            <w:pPr>
+              <w:rPr>
+                <w:sz w:val="20"/>
+                <w:szCs w:val="20"/>
+                <w:lang w:val="en-US"/>
+              </w:rPr>
+            </w:pPr>
+            <w:r>
+              <w:rPr>
+                <w:sz w:val="20"/>
+                <w:szCs w:val="20"/>
+                <w:lang w:val="en-US"/>
+              </w:rPr>
+              <w:t>Simo ei mahu!</w:t>
+            </w:r>
+          </w:p>
+          <w:p>
+            <w:pPr>
+              <w:rPr>
+                <w:sz w:val="20"/>
+                <w:szCs w:val="20"/>
+                <w:lang w:val="en-US"/>
+              </w:rPr>
+            </w:pPr>
+            <w:r>
+              <w:rPr>
+                <w:sz w:val="20"/>
+                <w:szCs w:val="20"/>
+                <w:lang w:val="en-US"/>
+              </w:rPr>
+              <w:t>Bambi laitettu auton kyytii!</w:t>
+            </w:r>
+          </w:p>
+        </w:tc>
+      </w:tr>
+      <w:tr>
+        <w:tc>
+          <w:tcPr>
+            <w:tcW w:w="9628" w:type="dxa"/>
+            <w:gridSpan w:val="4"/>
+          </w:tcPr>
+          <w:p>
+            <w:pPr>
+              <w:rPr>
+                <w:sz w:val="20"/>
+                <w:szCs w:val="20"/>
+                <w:lang w:val="en-US"/>
+              </w:rPr>
+            </w:pPr>
+            <w:r>
+              <w:rPr>
+                <w:sz w:val="20"/>
+                <w:szCs w:val="20"/>
+                <w:lang w:val="en-US"/>
+              </w:rPr>
+              <w:lastRenderedPageBreak/>
               <w:drawing>
-                <wp:inline distT="0" distB="0" distL="0" distR="0" wp14:anchorId="09433BF0" wp14:editId="735F2ABE">
-                  <wp:extent cx="5197290" cy="1463167"/>
-                  <wp:effectExtent l="0" t="0" r="3810" b="3810"/>
-                  <wp:docPr id="23" name="Kuva 23"/>
+                <wp:inline distT="0" distB="0" distL="0" distR="0" wp14:anchorId="1322FA42" wp14:editId="3FE7834E">
+                  <wp:extent cx="5227773" cy="5845047"/>
+                  <wp:effectExtent l="0" t="0" r="0" b="3810"/>
+                  <wp:docPr id="38" name="Kuva 38"/>
                   <wp:cNvGraphicFramePr>
                     <a:graphicFrameLocks xmlns:a="http://schemas.openxmlformats.org/drawingml/2006/main" noChangeAspect="1"/>
                   </wp:cNvGraphicFramePr>
@@ -5150,7 +5363,7 @@
                         <pic:spPr>
                           <a:xfrm>
                             <a:off x="0" y="0"/>
-                            <a:ext cx="5197290" cy="1463167"/>
+                            <a:ext cx="5227773" cy="5845047"/>
                           </a:xfrm>
                           <a:prstGeom prst="rect">
                             <a:avLst/>
@@ -5162,23 +5375,138 @@
                 </wp:inline>
               </w:drawing>
             </w:r>
+            <w:r>
+              <w:rPr>
+                <w:sz w:val="20"/>
+                <w:szCs w:val="20"/>
+                <w:lang w:val="en-US"/>
+              </w:rPr>
+              <w:lastRenderedPageBreak/>
+              <w:drawing>
+                <wp:inline distT="0" distB="0" distL="0" distR="0" wp14:anchorId="0EEC4256" wp14:editId="18B99A89">
+                  <wp:extent cx="5387807" cy="4320914"/>
+                  <wp:effectExtent l="0" t="0" r="3810" b="3810"/>
+                  <wp:docPr id="39" name="Kuva 39"/>
+                  <wp:cNvGraphicFramePr>
+                    <a:graphicFrameLocks xmlns:a="http://schemas.openxmlformats.org/drawingml/2006/main" noChangeAspect="1"/>
+                  </wp:cNvGraphicFramePr>
+                  <a:graphic xmlns:a="http://schemas.openxmlformats.org/drawingml/2006/main">
+                    <a:graphicData uri="http://schemas.openxmlformats.org/drawingml/2006/picture">
+                      <pic:pic xmlns:pic="http://schemas.openxmlformats.org/drawingml/2006/picture">
+                        <pic:nvPicPr>
+                          <pic:cNvPr id="1" name=""/>
+                          <pic:cNvPicPr/>
+                        </pic:nvPicPr>
+                        <pic:blipFill>
+                          <a:blip r:embed="rId28"/>
+                          <a:stretch>
+                            <a:fillRect/>
+                          </a:stretch>
+                        </pic:blipFill>
+                        <pic:spPr>
+                          <a:xfrm>
+                            <a:off x="0" y="0"/>
+                            <a:ext cx="5387807" cy="4320914"/>
+                          </a:xfrm>
+                          <a:prstGeom prst="rect">
+                            <a:avLst/>
+                          </a:prstGeom>
+                        </pic:spPr>
+                      </pic:pic>
+                    </a:graphicData>
+                  </a:graphic>
+                </wp:inline>
+              </w:drawing>
+            </w:r>
+            <w:r>
+              <w:rPr>
+                <w:sz w:val="20"/>
+                <w:szCs w:val="20"/>
+                <w:lang w:val="en-US"/>
+              </w:rPr>
+              <w:drawing>
+                <wp:inline distT="0" distB="0" distL="0" distR="0" wp14:anchorId="29A4DA1D" wp14:editId="34504283">
+                  <wp:extent cx="6120130" cy="3863340"/>
+                  <wp:effectExtent l="0" t="0" r="0" b="3810"/>
+                  <wp:docPr id="40" name="Kuva 40"/>
+                  <wp:cNvGraphicFramePr>
+                    <a:graphicFrameLocks xmlns:a="http://schemas.openxmlformats.org/drawingml/2006/main" noChangeAspect="1"/>
+                  </wp:cNvGraphicFramePr>
+                  <a:graphic xmlns:a="http://schemas.openxmlformats.org/drawingml/2006/main">
+                    <a:graphicData uri="http://schemas.openxmlformats.org/drawingml/2006/picture">
+                      <pic:pic xmlns:pic="http://schemas.openxmlformats.org/drawingml/2006/picture">
+                        <pic:nvPicPr>
+                          <pic:cNvPr id="1" name=""/>
+                          <pic:cNvPicPr/>
+                        </pic:nvPicPr>
+                        <pic:blipFill>
+                          <a:blip r:embed="rId29"/>
+                          <a:stretch>
+                            <a:fillRect/>
+                          </a:stretch>
+                        </pic:blipFill>
+                        <pic:spPr>
+                          <a:xfrm>
+                            <a:off x="0" y="0"/>
+                            <a:ext cx="6120130" cy="3863340"/>
+                          </a:xfrm>
+                          <a:prstGeom prst="rect">
+                            <a:avLst/>
+                          </a:prstGeom>
+                        </pic:spPr>
+                      </pic:pic>
+                    </a:graphicData>
+                  </a:graphic>
+                </wp:inline>
+              </w:drawing>
+            </w:r>
+            <w:r>
+              <w:rPr>
+                <w:sz w:val="20"/>
+                <w:szCs w:val="20"/>
+                <w:lang w:val="en-US"/>
+              </w:rPr>
+              <w:lastRenderedPageBreak/>
+              <w:drawing>
+                <wp:inline distT="0" distB="0" distL="0" distR="0" wp14:anchorId="690AFD23" wp14:editId="659E199B">
+                  <wp:extent cx="5303980" cy="2187130"/>
+                  <wp:effectExtent l="0" t="0" r="0" b="3810"/>
+                  <wp:docPr id="41" name="Kuva 41"/>
+                  <wp:cNvGraphicFramePr>
+                    <a:graphicFrameLocks xmlns:a="http://schemas.openxmlformats.org/drawingml/2006/main" noChangeAspect="1"/>
+                  </wp:cNvGraphicFramePr>
+                  <a:graphic xmlns:a="http://schemas.openxmlformats.org/drawingml/2006/main">
+                    <a:graphicData uri="http://schemas.openxmlformats.org/drawingml/2006/picture">
+                      <pic:pic xmlns:pic="http://schemas.openxmlformats.org/drawingml/2006/picture">
+                        <pic:nvPicPr>
+                          <pic:cNvPr id="1" name=""/>
+                          <pic:cNvPicPr/>
+                        </pic:nvPicPr>
+                        <pic:blipFill>
+                          <a:blip r:embed="rId30"/>
+                          <a:stretch>
+                            <a:fillRect/>
+                          </a:stretch>
+                        </pic:blipFill>
+                        <pic:spPr>
+                          <a:xfrm>
+                            <a:off x="0" y="0"/>
+                            <a:ext cx="5303980" cy="2187130"/>
+                          </a:xfrm>
+                          <a:prstGeom prst="rect">
+                            <a:avLst/>
+                          </a:prstGeom>
+                        </pic:spPr>
+                      </pic:pic>
+                    </a:graphicData>
+                  </a:graphic>
+                </wp:inline>
+              </w:drawing>
+            </w:r>
           </w:p>
         </w:tc>
       </w:tr>
     </w:tbl>
-    <w:p>
-      <w:pPr>
-        <w:pStyle w:val="Otsikko1"/>
-        <w:rPr>
-          <w:b/>
-          <w:bCs/>
-          <w:color w:val="000000" w:themeColor="text1"/>
-          <w:sz w:val="20"/>
-          <w:szCs w:val="20"/>
-          <w:lang w:val="en-US"/>
-        </w:rPr>
-      </w:pPr>
-    </w:p>
     <w:p>
       <w:pPr>
         <w:rPr>
@@ -5188,713 +5516,6 @@
           <w:color w:val="000000" w:themeColor="text1"/>
           <w:sz w:val="20"/>
           <w:szCs w:val="20"/>
-          <w:lang w:val="en-US"/>
-        </w:rPr>
-      </w:pPr>
-      <w:r>
-        <w:rPr>
-          <w:b/>
-          <w:bCs/>
-          <w:color w:val="000000" w:themeColor="text1"/>
-          <w:sz w:val="20"/>
-          <w:szCs w:val="20"/>
-          <w:lang w:val="en-US"/>
-        </w:rPr>
-        <w:br w:type="page"/>
-      </w:r>
-    </w:p>
-    <w:p>
-      <w:pPr>
-        <w:pStyle w:val="Otsikko1"/>
-        <w:rPr>
-          <w:b/>
-          <w:bCs/>
-          <w:color w:val="000000" w:themeColor="text1"/>
-          <w:sz w:val="20"/>
-          <w:szCs w:val="20"/>
-          <w:lang w:val="en-US"/>
-        </w:rPr>
-      </w:pPr>
-      <w:r>
-        <w:rPr>
-          <w:b/>
-          <w:bCs/>
-          <w:color w:val="000000" w:themeColor="text1"/>
-          <w:sz w:val="20"/>
-          <w:szCs w:val="20"/>
-          <w:lang w:val="en-US"/>
-        </w:rPr>
-        <w:lastRenderedPageBreak/>
-        <w:t xml:space="preserve">Task </w:t>
-      </w:r>
-      <w:r>
-        <w:rPr>
-          <w:b/>
-          <w:bCs/>
-          <w:color w:val="000000" w:themeColor="text1"/>
-          <w:sz w:val="20"/>
-          <w:szCs w:val="20"/>
-          <w:lang w:val="en-US"/>
-        </w:rPr>
-        <w:t>10</w:t>
-      </w:r>
-    </w:p>
-    <w:p>
-      <w:pPr>
-        <w:pStyle w:val="Default"/>
-      </w:pPr>
-    </w:p>
-    <w:p>
-      <w:pPr>
-        <w:pStyle w:val="Default"/>
-        <w:numPr>
-          <w:ilvl w:val="1"/>
-          <w:numId w:val="1"/>
-        </w:numPr>
-        <w:spacing w:after="20"/>
-        <w:rPr>
-          <w:sz w:val="23"/>
-          <w:szCs w:val="23"/>
-        </w:rPr>
-      </w:pPr>
-      <w:r>
-        <w:rPr>
-          <w:sz w:val="23"/>
-          <w:szCs w:val="23"/>
-        </w:rPr>
-        <w:t>a. Object?</w:t>
-      </w:r>
-    </w:p>
-    <w:p>
-      <w:pPr>
-        <w:pStyle w:val="Default"/>
-        <w:numPr>
-          <w:ilvl w:val="1"/>
-          <w:numId w:val="1"/>
-        </w:numPr>
-        <w:spacing w:after="20"/>
-        <w:rPr>
-          <w:sz w:val="23"/>
-          <w:szCs w:val="23"/>
-        </w:rPr>
-      </w:pPr>
-      <w:r>
-        <w:rPr>
-          <w:noProof/>
-          <w:sz w:val="23"/>
-          <w:szCs w:val="23"/>
-        </w:rPr>
-        <w:drawing>
-          <wp:inline distT="0" distB="0" distL="0" distR="0" wp14:anchorId="18B6E98C" wp14:editId="3C2A51FD">
-            <wp:extent cx="2568163" cy="3551228"/>
-            <wp:effectExtent l="0" t="0" r="3810" b="0"/>
-            <wp:docPr id="24" name="Kuva 24" descr="Kuva, joka sisältää kohteen teksti&#10;&#10;Kuvaus luotu automaattisesti"/>
-            <wp:cNvGraphicFramePr>
-              <a:graphicFrameLocks xmlns:a="http://schemas.openxmlformats.org/drawingml/2006/main" noChangeAspect="1"/>
-            </wp:cNvGraphicFramePr>
-            <a:graphic xmlns:a="http://schemas.openxmlformats.org/drawingml/2006/main">
-              <a:graphicData uri="http://schemas.openxmlformats.org/drawingml/2006/picture">
-                <pic:pic xmlns:pic="http://schemas.openxmlformats.org/drawingml/2006/picture">
-                  <pic:nvPicPr>
-                    <pic:cNvPr id="24" name="Kuva 24" descr="Kuva, joka sisältää kohteen teksti&#10;&#10;Kuvaus luotu automaattisesti"/>
-                    <pic:cNvPicPr/>
-                  </pic:nvPicPr>
-                  <pic:blipFill>
-                    <a:blip r:embed="rId28"/>
-                    <a:stretch>
-                      <a:fillRect/>
-                    </a:stretch>
-                  </pic:blipFill>
-                  <pic:spPr>
-                    <a:xfrm>
-                      <a:off x="0" y="0"/>
-                      <a:ext cx="2568163" cy="3551228"/>
-                    </a:xfrm>
-                    <a:prstGeom prst="rect">
-                      <a:avLst/>
-                    </a:prstGeom>
-                  </pic:spPr>
-                </pic:pic>
-              </a:graphicData>
-            </a:graphic>
-          </wp:inline>
-        </w:drawing>
-      </w:r>
-    </w:p>
-    <w:p>
-      <w:pPr>
-        <w:pStyle w:val="Default"/>
-        <w:numPr>
-          <w:ilvl w:val="1"/>
-          <w:numId w:val="1"/>
-        </w:numPr>
-        <w:spacing w:after="20"/>
-        <w:rPr>
-          <w:sz w:val="23"/>
-          <w:szCs w:val="23"/>
-        </w:rPr>
-      </w:pPr>
-    </w:p>
-    <w:p>
-      <w:pPr>
-        <w:pStyle w:val="Default"/>
-        <w:numPr>
-          <w:ilvl w:val="1"/>
-          <w:numId w:val="1"/>
-        </w:numPr>
-        <w:spacing w:after="20"/>
-        <w:rPr>
-          <w:sz w:val="23"/>
-          <w:szCs w:val="23"/>
-        </w:rPr>
-      </w:pPr>
-      <w:r>
-        <w:rPr>
-          <w:sz w:val="23"/>
-          <w:szCs w:val="23"/>
-        </w:rPr>
-        <w:t xml:space="preserve">b. Encapsulation? </w:t>
-      </w:r>
-    </w:p>
-    <w:p>
-      <w:pPr>
-        <w:pStyle w:val="Default"/>
-        <w:numPr>
-          <w:ilvl w:val="1"/>
-          <w:numId w:val="1"/>
-        </w:numPr>
-        <w:spacing w:after="20"/>
-        <w:rPr>
-          <w:sz w:val="23"/>
-          <w:szCs w:val="23"/>
-          <w:lang w:val="en-GB"/>
-        </w:rPr>
-      </w:pPr>
-      <w:r>
-        <w:rPr>
-          <w:sz w:val="23"/>
-          <w:szCs w:val="23"/>
-          <w:lang w:val="en-GB"/>
-        </w:rPr>
-        <w:t>Objects are private and are used with get and set methods.</w:t>
-      </w:r>
-    </w:p>
-    <w:p>
-      <w:pPr>
-        <w:pStyle w:val="Default"/>
-        <w:numPr>
-          <w:ilvl w:val="1"/>
-          <w:numId w:val="1"/>
-        </w:numPr>
-        <w:spacing w:after="20"/>
-        <w:rPr>
-          <w:sz w:val="23"/>
-          <w:szCs w:val="23"/>
-          <w:lang w:val="en-GB"/>
-        </w:rPr>
-      </w:pPr>
-      <w:r>
-        <w:rPr>
-          <w:noProof/>
-          <w:sz w:val="23"/>
-          <w:szCs w:val="23"/>
-          <w:lang w:val="en-GB"/>
-        </w:rPr>
-        <w:drawing>
-          <wp:inline distT="0" distB="0" distL="0" distR="0" wp14:anchorId="587FA894" wp14:editId="34732183">
-            <wp:extent cx="1760373" cy="617273"/>
-            <wp:effectExtent l="0" t="0" r="0" b="0"/>
-            <wp:docPr id="26" name="Kuva 26" descr="Kuva, joka sisältää kohteen teksti&#10;&#10;Kuvaus luotu automaattisesti"/>
-            <wp:cNvGraphicFramePr>
-              <a:graphicFrameLocks xmlns:a="http://schemas.openxmlformats.org/drawingml/2006/main" noChangeAspect="1"/>
-            </wp:cNvGraphicFramePr>
-            <a:graphic xmlns:a="http://schemas.openxmlformats.org/drawingml/2006/main">
-              <a:graphicData uri="http://schemas.openxmlformats.org/drawingml/2006/picture">
-                <pic:pic xmlns:pic="http://schemas.openxmlformats.org/drawingml/2006/picture">
-                  <pic:nvPicPr>
-                    <pic:cNvPr id="26" name="Kuva 26" descr="Kuva, joka sisältää kohteen teksti&#10;&#10;Kuvaus luotu automaattisesti"/>
-                    <pic:cNvPicPr/>
-                  </pic:nvPicPr>
-                  <pic:blipFill>
-                    <a:blip r:embed="rId29"/>
-                    <a:stretch>
-                      <a:fillRect/>
-                    </a:stretch>
-                  </pic:blipFill>
-                  <pic:spPr>
-                    <a:xfrm>
-                      <a:off x="0" y="0"/>
-                      <a:ext cx="1760373" cy="617273"/>
-                    </a:xfrm>
-                    <a:prstGeom prst="rect">
-                      <a:avLst/>
-                    </a:prstGeom>
-                  </pic:spPr>
-                </pic:pic>
-              </a:graphicData>
-            </a:graphic>
-          </wp:inline>
-        </w:drawing>
-      </w:r>
-    </w:p>
-    <w:p>
-      <w:pPr>
-        <w:pStyle w:val="Default"/>
-        <w:numPr>
-          <w:ilvl w:val="1"/>
-          <w:numId w:val="1"/>
-        </w:numPr>
-        <w:spacing w:after="20"/>
-        <w:rPr>
-          <w:sz w:val="23"/>
-          <w:szCs w:val="23"/>
-          <w:lang w:val="en-GB"/>
-        </w:rPr>
-      </w:pPr>
-    </w:p>
-    <w:p>
-      <w:pPr>
-        <w:pStyle w:val="Default"/>
-        <w:numPr>
-          <w:ilvl w:val="1"/>
-          <w:numId w:val="1"/>
-        </w:numPr>
-        <w:spacing w:after="20"/>
-        <w:rPr>
-          <w:sz w:val="21"/>
-          <w:szCs w:val="21"/>
-        </w:rPr>
-      </w:pPr>
-      <w:r>
-        <w:rPr>
-          <w:sz w:val="21"/>
-          <w:szCs w:val="21"/>
-        </w:rPr>
-        <w:t>c. Data attributes?</w:t>
-      </w:r>
-    </w:p>
-    <w:p>
-      <w:pPr>
-        <w:pStyle w:val="Default"/>
-        <w:numPr>
-          <w:ilvl w:val="1"/>
-          <w:numId w:val="1"/>
-        </w:numPr>
-        <w:spacing w:after="20"/>
-        <w:rPr>
-          <w:sz w:val="21"/>
-          <w:szCs w:val="21"/>
-        </w:rPr>
-      </w:pPr>
-      <w:r>
-        <w:rPr>
-          <w:noProof/>
-          <w:sz w:val="21"/>
-          <w:szCs w:val="21"/>
-        </w:rPr>
-        <w:drawing>
-          <wp:inline distT="0" distB="0" distL="0" distR="0" wp14:anchorId="6EC31651" wp14:editId="4D3C17F6">
-            <wp:extent cx="1646063" cy="472481"/>
-            <wp:effectExtent l="0" t="0" r="0" b="3810"/>
-            <wp:docPr id="25" name="Kuva 25" descr="Kuva, joka sisältää kohteen teksti, oranssi, laite, näyttökuva&#10;&#10;Kuvaus luotu automaattisesti"/>
-            <wp:cNvGraphicFramePr>
-              <a:graphicFrameLocks xmlns:a="http://schemas.openxmlformats.org/drawingml/2006/main" noChangeAspect="1"/>
-            </wp:cNvGraphicFramePr>
-            <a:graphic xmlns:a="http://schemas.openxmlformats.org/drawingml/2006/main">
-              <a:graphicData uri="http://schemas.openxmlformats.org/drawingml/2006/picture">
-                <pic:pic xmlns:pic="http://schemas.openxmlformats.org/drawingml/2006/picture">
-                  <pic:nvPicPr>
-                    <pic:cNvPr id="25" name="Kuva 25" descr="Kuva, joka sisältää kohteen teksti, oranssi, laite, näyttökuva&#10;&#10;Kuvaus luotu automaattisesti"/>
-                    <pic:cNvPicPr/>
-                  </pic:nvPicPr>
-                  <pic:blipFill>
-                    <a:blip r:embed="rId30"/>
-                    <a:stretch>
-                      <a:fillRect/>
-                    </a:stretch>
-                  </pic:blipFill>
-                  <pic:spPr>
-                    <a:xfrm>
-                      <a:off x="0" y="0"/>
-                      <a:ext cx="1646063" cy="472481"/>
-                    </a:xfrm>
-                    <a:prstGeom prst="rect">
-                      <a:avLst/>
-                    </a:prstGeom>
-                  </pic:spPr>
-                </pic:pic>
-              </a:graphicData>
-            </a:graphic>
-          </wp:inline>
-        </w:drawing>
-      </w:r>
-    </w:p>
-    <w:p>
-      <w:pPr>
-        <w:pStyle w:val="Default"/>
-        <w:numPr>
-          <w:ilvl w:val="1"/>
-          <w:numId w:val="1"/>
-        </w:numPr>
-        <w:spacing w:after="20"/>
-        <w:rPr>
-          <w:sz w:val="21"/>
-          <w:szCs w:val="21"/>
-        </w:rPr>
-      </w:pPr>
-    </w:p>
-    <w:p>
-      <w:pPr>
-        <w:pStyle w:val="Default"/>
-        <w:numPr>
-          <w:ilvl w:val="1"/>
-          <w:numId w:val="1"/>
-        </w:numPr>
-        <w:spacing w:after="20"/>
-        <w:rPr>
-          <w:sz w:val="21"/>
-          <w:szCs w:val="21"/>
-        </w:rPr>
-      </w:pPr>
-      <w:r>
-        <w:rPr>
-          <w:sz w:val="21"/>
-          <w:szCs w:val="21"/>
-        </w:rPr>
-        <w:t>d. Hidden attributes?</w:t>
-      </w:r>
-    </w:p>
-    <w:p>
-      <w:pPr>
-        <w:pStyle w:val="Default"/>
-        <w:numPr>
-          <w:ilvl w:val="1"/>
-          <w:numId w:val="1"/>
-        </w:numPr>
-        <w:spacing w:after="20"/>
-        <w:rPr>
-          <w:sz w:val="21"/>
-          <w:szCs w:val="21"/>
-        </w:rPr>
-      </w:pPr>
-      <w:r>
-        <w:rPr>
-          <w:noProof/>
-          <w:sz w:val="21"/>
-          <w:szCs w:val="21"/>
-        </w:rPr>
-        <w:drawing>
-          <wp:inline distT="0" distB="0" distL="0" distR="0" wp14:anchorId="1212DA55" wp14:editId="784EB010">
-            <wp:extent cx="1646063" cy="472481"/>
-            <wp:effectExtent l="0" t="0" r="0" b="3810"/>
-            <wp:docPr id="31" name="Kuva 31" descr="Kuva, joka sisältää kohteen teksti, oranssi, laite, näyttökuva&#10;&#10;Kuvaus luotu automaattisesti"/>
-            <wp:cNvGraphicFramePr>
-              <a:graphicFrameLocks xmlns:a="http://schemas.openxmlformats.org/drawingml/2006/main" noChangeAspect="1"/>
-            </wp:cNvGraphicFramePr>
-            <a:graphic xmlns:a="http://schemas.openxmlformats.org/drawingml/2006/main">
-              <a:graphicData uri="http://schemas.openxmlformats.org/drawingml/2006/picture">
-                <pic:pic xmlns:pic="http://schemas.openxmlformats.org/drawingml/2006/picture">
-                  <pic:nvPicPr>
-                    <pic:cNvPr id="25" name="Kuva 25" descr="Kuva, joka sisältää kohteen teksti, oranssi, laite, näyttökuva&#10;&#10;Kuvaus luotu automaattisesti"/>
-                    <pic:cNvPicPr/>
-                  </pic:nvPicPr>
-                  <pic:blipFill>
-                    <a:blip r:embed="rId30"/>
-                    <a:stretch>
-                      <a:fillRect/>
-                    </a:stretch>
-                  </pic:blipFill>
-                  <pic:spPr>
-                    <a:xfrm>
-                      <a:off x="0" y="0"/>
-                      <a:ext cx="1646063" cy="472481"/>
-                    </a:xfrm>
-                    <a:prstGeom prst="rect">
-                      <a:avLst/>
-                    </a:prstGeom>
-                  </pic:spPr>
-                </pic:pic>
-              </a:graphicData>
-            </a:graphic>
-          </wp:inline>
-        </w:drawing>
-      </w:r>
-    </w:p>
-    <w:p>
-      <w:pPr>
-        <w:pStyle w:val="Default"/>
-        <w:numPr>
-          <w:ilvl w:val="1"/>
-          <w:numId w:val="1"/>
-        </w:numPr>
-        <w:spacing w:after="20"/>
-        <w:rPr>
-          <w:sz w:val="21"/>
-          <w:szCs w:val="21"/>
-        </w:rPr>
-      </w:pPr>
-    </w:p>
-    <w:p>
-      <w:pPr>
-        <w:pStyle w:val="Default"/>
-        <w:numPr>
-          <w:ilvl w:val="1"/>
-          <w:numId w:val="1"/>
-        </w:numPr>
-        <w:spacing w:after="20"/>
-        <w:rPr>
-          <w:sz w:val="23"/>
-          <w:szCs w:val="23"/>
-        </w:rPr>
-      </w:pPr>
-      <w:r>
-        <w:rPr>
-          <w:sz w:val="23"/>
-          <w:szCs w:val="23"/>
-        </w:rPr>
-        <w:t xml:space="preserve">e. Public methods? </w:t>
-      </w:r>
-    </w:p>
-    <w:p>
-      <w:pPr>
-        <w:pStyle w:val="Default"/>
-        <w:numPr>
-          <w:ilvl w:val="0"/>
-          <w:numId w:val="1"/>
-        </w:numPr>
-        <w:spacing w:after="20"/>
-        <w:rPr>
-          <w:sz w:val="23"/>
-          <w:szCs w:val="23"/>
-        </w:rPr>
-      </w:pPr>
-      <w:r>
-        <w:rPr>
-          <w:noProof/>
-          <w:sz w:val="23"/>
-          <w:szCs w:val="23"/>
-        </w:rPr>
-        <w:lastRenderedPageBreak/>
-        <w:drawing>
-          <wp:inline distT="0" distB="0" distL="0" distR="0" wp14:anchorId="06563B31" wp14:editId="35297602">
-            <wp:extent cx="2232853" cy="2674852"/>
-            <wp:effectExtent l="0" t="0" r="0" b="0"/>
-            <wp:docPr id="32" name="Kuva 32" descr="Kuva, joka sisältää kohteen teksti&#10;&#10;Kuvaus luotu automaattisesti"/>
-            <wp:cNvGraphicFramePr>
-              <a:graphicFrameLocks xmlns:a="http://schemas.openxmlformats.org/drawingml/2006/main" noChangeAspect="1"/>
-            </wp:cNvGraphicFramePr>
-            <a:graphic xmlns:a="http://schemas.openxmlformats.org/drawingml/2006/main">
-              <a:graphicData uri="http://schemas.openxmlformats.org/drawingml/2006/picture">
-                <pic:pic xmlns:pic="http://schemas.openxmlformats.org/drawingml/2006/picture">
-                  <pic:nvPicPr>
-                    <pic:cNvPr id="32" name="Kuva 32" descr="Kuva, joka sisältää kohteen teksti&#10;&#10;Kuvaus luotu automaattisesti"/>
-                    <pic:cNvPicPr/>
-                  </pic:nvPicPr>
-                  <pic:blipFill>
-                    <a:blip r:embed="rId31"/>
-                    <a:stretch>
-                      <a:fillRect/>
-                    </a:stretch>
-                  </pic:blipFill>
-                  <pic:spPr>
-                    <a:xfrm>
-                      <a:off x="0" y="0"/>
-                      <a:ext cx="2232853" cy="2674852"/>
-                    </a:xfrm>
-                    <a:prstGeom prst="rect">
-                      <a:avLst/>
-                    </a:prstGeom>
-                  </pic:spPr>
-                </pic:pic>
-              </a:graphicData>
-            </a:graphic>
-          </wp:inline>
-        </w:drawing>
-      </w:r>
-    </w:p>
-    <w:p>
-      <w:pPr>
-        <w:pStyle w:val="Default"/>
-        <w:numPr>
-          <w:ilvl w:val="0"/>
-          <w:numId w:val="1"/>
-        </w:numPr>
-        <w:spacing w:after="20"/>
-        <w:rPr>
-          <w:sz w:val="23"/>
-          <w:szCs w:val="23"/>
-        </w:rPr>
-      </w:pPr>
-    </w:p>
-    <w:p>
-      <w:pPr>
-        <w:pStyle w:val="Default"/>
-        <w:numPr>
-          <w:ilvl w:val="1"/>
-          <w:numId w:val="1"/>
-        </w:numPr>
-        <w:spacing w:after="20"/>
-        <w:rPr>
-          <w:sz w:val="23"/>
-          <w:szCs w:val="23"/>
-        </w:rPr>
-      </w:pPr>
-      <w:r>
-        <w:rPr>
-          <w:sz w:val="23"/>
-          <w:szCs w:val="23"/>
-        </w:rPr>
-        <w:t xml:space="preserve">f. Private methods? </w:t>
-      </w:r>
-    </w:p>
-    <w:p>
-      <w:pPr>
-        <w:pStyle w:val="Default"/>
-        <w:numPr>
-          <w:ilvl w:val="1"/>
-          <w:numId w:val="1"/>
-        </w:numPr>
-        <w:spacing w:after="20"/>
-        <w:rPr>
-          <w:sz w:val="23"/>
-          <w:szCs w:val="23"/>
-        </w:rPr>
-      </w:pPr>
-      <w:r>
-        <w:rPr>
-          <w:noProof/>
-          <w:sz w:val="23"/>
-          <w:szCs w:val="23"/>
-        </w:rPr>
-        <w:drawing>
-          <wp:inline distT="0" distB="0" distL="0" distR="0" wp14:anchorId="785007F8" wp14:editId="314E9C7F">
-            <wp:extent cx="1889924" cy="464860"/>
-            <wp:effectExtent l="0" t="0" r="0" b="0"/>
-            <wp:docPr id="33" name="Kuva 33" descr="Kuva, joka sisältää kohteen teksti&#10;&#10;Kuvaus luotu automaattisesti"/>
-            <wp:cNvGraphicFramePr>
-              <a:graphicFrameLocks xmlns:a="http://schemas.openxmlformats.org/drawingml/2006/main" noChangeAspect="1"/>
-            </wp:cNvGraphicFramePr>
-            <a:graphic xmlns:a="http://schemas.openxmlformats.org/drawingml/2006/main">
-              <a:graphicData uri="http://schemas.openxmlformats.org/drawingml/2006/picture">
-                <pic:pic xmlns:pic="http://schemas.openxmlformats.org/drawingml/2006/picture">
-                  <pic:nvPicPr>
-                    <pic:cNvPr id="33" name="Kuva 33" descr="Kuva, joka sisältää kohteen teksti&#10;&#10;Kuvaus luotu automaattisesti"/>
-                    <pic:cNvPicPr/>
-                  </pic:nvPicPr>
-                  <pic:blipFill>
-                    <a:blip r:embed="rId32"/>
-                    <a:stretch>
-                      <a:fillRect/>
-                    </a:stretch>
-                  </pic:blipFill>
-                  <pic:spPr>
-                    <a:xfrm>
-                      <a:off x="0" y="0"/>
-                      <a:ext cx="1889924" cy="464860"/>
-                    </a:xfrm>
-                    <a:prstGeom prst="rect">
-                      <a:avLst/>
-                    </a:prstGeom>
-                  </pic:spPr>
-                </pic:pic>
-              </a:graphicData>
-            </a:graphic>
-          </wp:inline>
-        </w:drawing>
-      </w:r>
-    </w:p>
-    <w:p>
-      <w:pPr>
-        <w:pStyle w:val="Default"/>
-        <w:numPr>
-          <w:ilvl w:val="1"/>
-          <w:numId w:val="1"/>
-        </w:numPr>
-        <w:spacing w:after="20"/>
-        <w:rPr>
-          <w:sz w:val="23"/>
-          <w:szCs w:val="23"/>
-        </w:rPr>
-      </w:pPr>
-    </w:p>
-    <w:p>
-      <w:pPr>
-        <w:pStyle w:val="Default"/>
-        <w:numPr>
-          <w:ilvl w:val="1"/>
-          <w:numId w:val="1"/>
-        </w:numPr>
-        <w:rPr>
-          <w:sz w:val="23"/>
-          <w:szCs w:val="23"/>
-        </w:rPr>
-      </w:pPr>
-      <w:r>
-        <w:rPr>
-          <w:sz w:val="23"/>
-          <w:szCs w:val="23"/>
-        </w:rPr>
-        <w:t xml:space="preserve">g. Init-method? </w:t>
-      </w:r>
-    </w:p>
-    <w:p>
-      <w:pPr>
-        <w:pStyle w:val="Default"/>
-        <w:numPr>
-          <w:ilvl w:val="1"/>
-          <w:numId w:val="1"/>
-        </w:numPr>
-        <w:rPr>
-          <w:sz w:val="23"/>
-          <w:szCs w:val="23"/>
-        </w:rPr>
-      </w:pPr>
-      <w:r>
-        <w:rPr>
-          <w:noProof/>
-          <w:sz w:val="23"/>
-          <w:szCs w:val="23"/>
-        </w:rPr>
-        <w:drawing>
-          <wp:inline distT="0" distB="0" distL="0" distR="0" wp14:anchorId="0862271B" wp14:editId="3882F2C1">
-            <wp:extent cx="1371719" cy="205758"/>
-            <wp:effectExtent l="0" t="0" r="0" b="3810"/>
-            <wp:docPr id="28" name="Kuva 28"/>
-            <wp:cNvGraphicFramePr>
-              <a:graphicFrameLocks xmlns:a="http://schemas.openxmlformats.org/drawingml/2006/main" noChangeAspect="1"/>
-            </wp:cNvGraphicFramePr>
-            <a:graphic xmlns:a="http://schemas.openxmlformats.org/drawingml/2006/main">
-              <a:graphicData uri="http://schemas.openxmlformats.org/drawingml/2006/picture">
-                <pic:pic xmlns:pic="http://schemas.openxmlformats.org/drawingml/2006/picture">
-                  <pic:nvPicPr>
-                    <pic:cNvPr id="1" name=""/>
-                    <pic:cNvPicPr/>
-                  </pic:nvPicPr>
-                  <pic:blipFill>
-                    <a:blip r:embed="rId33"/>
-                    <a:stretch>
-                      <a:fillRect/>
-                    </a:stretch>
-                  </pic:blipFill>
-                  <pic:spPr>
-                    <a:xfrm>
-                      <a:off x="0" y="0"/>
-                      <a:ext cx="1371719" cy="205758"/>
-                    </a:xfrm>
-                    <a:prstGeom prst="rect">
-                      <a:avLst/>
-                    </a:prstGeom>
-                  </pic:spPr>
-                </pic:pic>
-              </a:graphicData>
-            </a:graphic>
-          </wp:inline>
-        </w:drawing>
-      </w:r>
-    </w:p>
-    <w:p>
-      <w:pPr>
-        <w:rPr>
           <w:lang w:val="en-US"/>
         </w:rPr>
       </w:pPr>
@@ -7039,6 +6660,12 @@
 </file>
 
 <file path=customXml/item1.xml><?xml version="1.0" encoding="utf-8"?>
+<p:properties xmlns:p="http://schemas.microsoft.com/office/2006/metadata/properties" xmlns:xsi="http://www.w3.org/2001/XMLSchema-instance" xmlns:pc="http://schemas.microsoft.com/office/infopath/2007/PartnerControls">
+  <documentManagement/>
+</p:properties>
+</file>
+
+<file path=customXml/item2.xml><?xml version="1.0" encoding="utf-8"?>
 <ct:contentTypeSchema xmlns:ct="http://schemas.microsoft.com/office/2006/metadata/contentType" xmlns:ma="http://schemas.microsoft.com/office/2006/metadata/properties/metaAttributes" ct:_="" ma:_="" ma:contentTypeName="Document" ma:contentTypeID="0x01010031E5E4058AE62B4D922F9B1AF458D53F" ma:contentTypeVersion="9" ma:contentTypeDescription="Create a new document." ma:contentTypeScope="" ma:versionID="01010acd6dfe5cb5586a23691a7be49f">
   <xsd:schema xmlns:xsd="http://www.w3.org/2001/XMLSchema" xmlns:xs="http://www.w3.org/2001/XMLSchema" xmlns:p="http://schemas.microsoft.com/office/2006/metadata/properties" xmlns:ns2="02052a68-e1ec-4805-8069-4c1479313e7f" targetNamespace="http://schemas.microsoft.com/office/2006/metadata/properties" ma:root="true" ma:fieldsID="c2bf7d2b547098d28f4bff0fc6062de6" ns2:_="">
     <xsd:import namespace="02052a68-e1ec-4805-8069-4c1479313e7f"/>
@@ -7216,12 +6843,6 @@
 </ct:contentTypeSchema>
 </file>
 
-<file path=customXml/item2.xml><?xml version="1.0" encoding="utf-8"?>
-<p:properties xmlns:p="http://schemas.microsoft.com/office/2006/metadata/properties" xmlns:xsi="http://www.w3.org/2001/XMLSchema-instance" xmlns:pc="http://schemas.microsoft.com/office/infopath/2007/PartnerControls">
-  <documentManagement/>
-</p:properties>
-</file>
-
 <file path=customXml/item3.xml><?xml version="1.0" encoding="utf-8"?>
 <?mso-contentType ?>
 <FormTemplates xmlns="http://schemas.microsoft.com/sharepoint/v3/contenttype/forms">
@@ -7232,6 +6853,15 @@
 </file>
 
 <file path=customXml/itemProps1.xml><?xml version="1.0" encoding="utf-8"?>
+<ds:datastoreItem xmlns:ds="http://schemas.openxmlformats.org/officeDocument/2006/customXml" ds:itemID="{7D6FBCB1-CFE5-4C1E-B1DA-CE733B57B397}">
+  <ds:schemaRefs>
+    <ds:schemaRef ds:uri="http://schemas.microsoft.com/office/2006/metadata/properties"/>
+    <ds:schemaRef ds:uri="http://schemas.microsoft.com/office/infopath/2007/PartnerControls"/>
+  </ds:schemaRefs>
+</ds:datastoreItem>
+</file>
+
+<file path=customXml/itemProps2.xml><?xml version="1.0" encoding="utf-8"?>
 <ds:datastoreItem xmlns:ds="http://schemas.openxmlformats.org/officeDocument/2006/customXml" ds:itemID="{282D6561-2157-4E54-9210-F520068E9E13}">
   <ds:schemaRefs>
     <ds:schemaRef ds:uri="http://schemas.microsoft.com/office/2006/metadata/contentType"/>
@@ -7249,15 +6879,6 @@
 </ds:datastoreItem>
 </file>
 
-<file path=customXml/itemProps2.xml><?xml version="1.0" encoding="utf-8"?>
-<ds:datastoreItem xmlns:ds="http://schemas.openxmlformats.org/officeDocument/2006/customXml" ds:itemID="{7D6FBCB1-CFE5-4C1E-B1DA-CE733B57B397}">
-  <ds:schemaRefs>
-    <ds:schemaRef ds:uri="http://schemas.microsoft.com/office/2006/metadata/properties"/>
-    <ds:schemaRef ds:uri="http://schemas.microsoft.com/office/infopath/2007/PartnerControls"/>
-  </ds:schemaRefs>
-</ds:datastoreItem>
-</file>
-
 <file path=customXml/itemProps3.xml><?xml version="1.0" encoding="utf-8"?>
 <ds:datastoreItem xmlns:ds="http://schemas.openxmlformats.org/officeDocument/2006/customXml" ds:itemID="{A39E7756-829F-44CC-B035-6BD1903F7388}">
   <ds:schemaRefs>

</xml_diff>